<commit_message>
Re-did 1NF, fixed a few issues with 2NF/3NF
</commit_message>
<xml_diff>
--- a/normalization_document.docx
+++ b/normalization_document.docx
@@ -16,6 +16,7 @@
     <w:tbl>
       <w:tblPr>
         <w:tblW w:w="10800" w:type="dxa"/>
+        <w:tblInd w:w="-725" w:type="dxa"/>
         <w:tblLook w:val="04A0" w:firstRow="1" w:lastRow="0" w:firstColumn="1" w:lastColumn="0" w:noHBand="0" w:noVBand="1"/>
       </w:tblPr>
       <w:tblGrid>
@@ -1643,8 +1644,6 @@
       <w:r>
         <w:br w:type="page"/>
       </w:r>
-      <w:bookmarkStart w:id="0" w:name="_GoBack"/>
-      <w:bookmarkEnd w:id="0"/>
     </w:p>
     <w:p>
       <w:pPr>
@@ -1669,7 +1668,101 @@
     <w:p/>
     <w:tbl>
       <w:tblPr>
+        <w:tblW w:w="6560" w:type="dxa"/>
+        <w:tblInd w:w="-710" w:type="dxa"/>
+        <w:tblLook w:val="04A0" w:firstRow="1" w:lastRow="0" w:firstColumn="1" w:lastColumn="0" w:noHBand="0" w:noVBand="1"/>
+      </w:tblPr>
+      <w:tblGrid>
+        <w:gridCol w:w="3220"/>
+        <w:gridCol w:w="3340"/>
+      </w:tblGrid>
+      <w:tr>
+        <w:trPr>
+          <w:trHeight w:val="300"/>
+        </w:trPr>
+        <w:tc>
+          <w:tcPr>
+            <w:tcW w:w="3220" w:type="dxa"/>
+            <w:tcBorders>
+              <w:top w:val="single" w:sz="4" w:space="0" w:color="auto"/>
+              <w:left w:val="single" w:sz="4" w:space="0" w:color="auto"/>
+              <w:bottom w:val="single" w:sz="4" w:space="0" w:color="auto"/>
+              <w:right w:val="single" w:sz="4" w:space="0" w:color="auto"/>
+            </w:tcBorders>
+            <w:shd w:val="clear" w:color="000000" w:fill="F2F2F2"/>
+            <w:noWrap/>
+            <w:vAlign w:val="bottom"/>
+            <w:hideMark/>
+          </w:tcPr>
+          <w:p>
+            <w:pPr>
+              <w:spacing w:after="0" w:line="240" w:lineRule="auto"/>
+              <w:rPr>
+                <w:rFonts w:ascii="Calibri" w:eastAsia="Times New Roman" w:hAnsi="Calibri" w:cs="Calibri"/>
+                <w:b/>
+                <w:bCs/>
+                <w:color w:val="FA7D00"/>
+                <w:u w:val="single"/>
+              </w:rPr>
+            </w:pPr>
+            <w:proofErr w:type="spellStart"/>
+            <w:r>
+              <w:rPr>
+                <w:rFonts w:ascii="Calibri" w:eastAsia="Times New Roman" w:hAnsi="Calibri" w:cs="Calibri"/>
+                <w:b/>
+                <w:bCs/>
+                <w:color w:val="FA7D00"/>
+                <w:u w:val="single"/>
+              </w:rPr>
+              <w:t>user.user_id</w:t>
+            </w:r>
+            <w:proofErr w:type="spellEnd"/>
+          </w:p>
+        </w:tc>
+        <w:tc>
+          <w:tcPr>
+            <w:tcW w:w="3340" w:type="dxa"/>
+            <w:tcBorders>
+              <w:top w:val="single" w:sz="4" w:space="0" w:color="auto"/>
+              <w:left w:val="nil"/>
+              <w:bottom w:val="single" w:sz="4" w:space="0" w:color="auto"/>
+              <w:right w:val="single" w:sz="4" w:space="0" w:color="auto"/>
+            </w:tcBorders>
+            <w:shd w:val="clear" w:color="000000" w:fill="F2F2F2"/>
+            <w:noWrap/>
+            <w:vAlign w:val="bottom"/>
+            <w:hideMark/>
+          </w:tcPr>
+          <w:p>
+            <w:pPr>
+              <w:spacing w:after="0" w:line="240" w:lineRule="auto"/>
+              <w:rPr>
+                <w:rFonts w:ascii="Calibri" w:eastAsia="Times New Roman" w:hAnsi="Calibri" w:cs="Calibri"/>
+                <w:b/>
+                <w:bCs/>
+                <w:color w:val="3F3F3F"/>
+              </w:rPr>
+            </w:pPr>
+            <w:proofErr w:type="spellStart"/>
+            <w:r>
+              <w:rPr>
+                <w:rFonts w:ascii="Calibri" w:eastAsia="Times New Roman" w:hAnsi="Calibri" w:cs="Calibri"/>
+                <w:b/>
+                <w:bCs/>
+                <w:color w:val="3F3F3F"/>
+              </w:rPr>
+              <w:t>user.password</w:t>
+            </w:r>
+            <w:proofErr w:type="spellEnd"/>
+          </w:p>
+        </w:tc>
+      </w:tr>
+    </w:tbl>
+    <w:p/>
+    <w:tbl>
+      <w:tblPr>
         <w:tblW w:w="10800" w:type="dxa"/>
+        <w:tblInd w:w="-725" w:type="dxa"/>
         <w:tblLook w:val="04A0" w:firstRow="1" w:lastRow="0" w:firstColumn="1" w:lastColumn="0" w:noHBand="0" w:noVBand="1"/>
       </w:tblPr>
       <w:tblGrid>
@@ -1715,7 +1808,7 @@
                 <w:color w:val="FA7D00"/>
                 <w:u w:val="single"/>
               </w:rPr>
-              <w:t>user.user_id</w:t>
+              <w:t>forum.topic</w:t>
             </w:r>
             <w:proofErr w:type="spellEnd"/>
           </w:p>
@@ -1807,37 +1900,35 @@
           <w:tcPr>
             <w:tcW w:w="3220" w:type="dxa"/>
             <w:tcBorders>
-              <w:top w:val="nil"/>
-              <w:left w:val="single" w:sz="4" w:space="0" w:color="auto"/>
-              <w:bottom w:val="single" w:sz="4" w:space="0" w:color="auto"/>
-              <w:right w:val="single" w:sz="4" w:space="0" w:color="auto"/>
-            </w:tcBorders>
-            <w:shd w:val="clear" w:color="000000" w:fill="F2F2F2"/>
-            <w:noWrap/>
-            <w:vAlign w:val="bottom"/>
-            <w:hideMark/>
-          </w:tcPr>
-          <w:p>
-            <w:pPr>
-              <w:spacing w:after="0" w:line="240" w:lineRule="auto"/>
-              <w:rPr>
-                <w:rFonts w:ascii="Calibri" w:eastAsia="Times New Roman" w:hAnsi="Calibri" w:cs="Calibri"/>
-                <w:b/>
-                <w:bCs/>
-                <w:color w:val="FA7D00"/>
-                <w:u w:val="single"/>
-              </w:rPr>
-            </w:pPr>
-            <w:proofErr w:type="spellStart"/>
-            <w:r>
-              <w:rPr>
-                <w:rFonts w:ascii="Calibri" w:eastAsia="Times New Roman" w:hAnsi="Calibri" w:cs="Calibri"/>
-                <w:b/>
-                <w:bCs/>
-                <w:color w:val="FA7D00"/>
-                <w:u w:val="single"/>
-              </w:rPr>
-              <w:t>forum.topic</w:t>
+              <w:top w:val="single" w:sz="4" w:space="0" w:color="3F3F3F"/>
+              <w:left w:val="single" w:sz="4" w:space="0" w:color="3F3F3F"/>
+              <w:bottom w:val="single" w:sz="4" w:space="0" w:color="3F3F3F"/>
+              <w:right w:val="single" w:sz="4" w:space="0" w:color="3F3F3F"/>
+            </w:tcBorders>
+            <w:shd w:val="clear" w:color="000000" w:fill="F2F2F2"/>
+            <w:noWrap/>
+            <w:vAlign w:val="bottom"/>
+            <w:hideMark/>
+          </w:tcPr>
+          <w:p>
+            <w:pPr>
+              <w:spacing w:after="0" w:line="240" w:lineRule="auto"/>
+              <w:rPr>
+                <w:rFonts w:ascii="Calibri" w:eastAsia="Times New Roman" w:hAnsi="Calibri" w:cs="Calibri"/>
+                <w:b/>
+                <w:bCs/>
+                <w:color w:val="3F3F3F"/>
+              </w:rPr>
+            </w:pPr>
+            <w:proofErr w:type="spellStart"/>
+            <w:r>
+              <w:rPr>
+                <w:rFonts w:ascii="Calibri" w:eastAsia="Times New Roman" w:hAnsi="Calibri" w:cs="Calibri"/>
+                <w:b/>
+                <w:bCs/>
+                <w:color w:val="3F3F3F"/>
+              </w:rPr>
+              <w:t>thread.date_created</w:t>
             </w:r>
             <w:proofErr w:type="spellEnd"/>
           </w:p>
@@ -1846,74 +1937,74 @@
           <w:tcPr>
             <w:tcW w:w="3340" w:type="dxa"/>
             <w:tcBorders>
-              <w:top w:val="nil"/>
-              <w:left w:val="nil"/>
-              <w:bottom w:val="single" w:sz="4" w:space="0" w:color="auto"/>
-              <w:right w:val="single" w:sz="4" w:space="0" w:color="auto"/>
-            </w:tcBorders>
-            <w:shd w:val="clear" w:color="000000" w:fill="F2F2F2"/>
-            <w:noWrap/>
-            <w:vAlign w:val="bottom"/>
-            <w:hideMark/>
-          </w:tcPr>
-          <w:p>
-            <w:pPr>
-              <w:spacing w:after="0" w:line="240" w:lineRule="auto"/>
-              <w:rPr>
-                <w:rFonts w:ascii="Calibri" w:eastAsia="Times New Roman" w:hAnsi="Calibri" w:cs="Calibri"/>
-                <w:b/>
-                <w:bCs/>
-                <w:color w:val="FA7D00"/>
-                <w:u w:val="single"/>
-              </w:rPr>
-            </w:pPr>
-            <w:r>
-              <w:rPr>
-                <w:rFonts w:ascii="Calibri" w:eastAsia="Times New Roman" w:hAnsi="Calibri" w:cs="Calibri"/>
-                <w:b/>
-                <w:bCs/>
-                <w:color w:val="FA7D00"/>
-                <w:u w:val="single"/>
-              </w:rPr>
-              <w:t>target.name</w:t>
-            </w:r>
+              <w:top w:val="single" w:sz="4" w:space="0" w:color="3F3F3F"/>
+              <w:left w:val="nil"/>
+              <w:bottom w:val="single" w:sz="4" w:space="0" w:color="3F3F3F"/>
+              <w:right w:val="single" w:sz="4" w:space="0" w:color="3F3F3F"/>
+            </w:tcBorders>
+            <w:shd w:val="clear" w:color="000000" w:fill="F2F2F2"/>
+            <w:noWrap/>
+            <w:vAlign w:val="bottom"/>
+            <w:hideMark/>
+          </w:tcPr>
+          <w:p>
+            <w:pPr>
+              <w:spacing w:after="0" w:line="240" w:lineRule="auto"/>
+              <w:rPr>
+                <w:rFonts w:ascii="Calibri" w:eastAsia="Times New Roman" w:hAnsi="Calibri" w:cs="Calibri"/>
+                <w:b/>
+                <w:bCs/>
+                <w:color w:val="3F3F3F"/>
+              </w:rPr>
+            </w:pPr>
+            <w:proofErr w:type="spellStart"/>
+            <w:r>
+              <w:rPr>
+                <w:rFonts w:ascii="Calibri" w:eastAsia="Times New Roman" w:hAnsi="Calibri" w:cs="Calibri"/>
+                <w:b/>
+                <w:bCs/>
+                <w:color w:val="3F3F3F"/>
+              </w:rPr>
+              <w:t>thread.date_modified</w:t>
+            </w:r>
+            <w:proofErr w:type="spellEnd"/>
           </w:p>
         </w:tc>
         <w:tc>
           <w:tcPr>
             <w:tcW w:w="4240" w:type="dxa"/>
             <w:tcBorders>
-              <w:top w:val="nil"/>
-              <w:left w:val="nil"/>
-              <w:bottom w:val="single" w:sz="4" w:space="0" w:color="auto"/>
-              <w:right w:val="single" w:sz="4" w:space="0" w:color="auto"/>
-            </w:tcBorders>
-            <w:shd w:val="clear" w:color="000000" w:fill="F2F2F2"/>
-            <w:noWrap/>
-            <w:vAlign w:val="bottom"/>
-            <w:hideMark/>
-          </w:tcPr>
-          <w:p>
-            <w:pPr>
-              <w:spacing w:after="0" w:line="240" w:lineRule="auto"/>
-              <w:rPr>
-                <w:rFonts w:ascii="Calibri" w:eastAsia="Times New Roman" w:hAnsi="Calibri" w:cs="Calibri"/>
-                <w:b/>
-                <w:bCs/>
-                <w:color w:val="FA7D00"/>
-                <w:u w:val="single"/>
-              </w:rPr>
-            </w:pPr>
-            <w:r>
-              <w:rPr>
-                <w:rFonts w:ascii="Calibri" w:eastAsia="Times New Roman" w:hAnsi="Calibri" w:cs="Calibri"/>
-                <w:b/>
-                <w:bCs/>
-                <w:color w:val="FA7D00"/>
-                <w:u w:val="single"/>
-              </w:rPr>
-              <w:t>vulnerability.name</w:t>
-            </w:r>
+              <w:top w:val="single" w:sz="4" w:space="0" w:color="3F3F3F"/>
+              <w:left w:val="nil"/>
+              <w:bottom w:val="single" w:sz="4" w:space="0" w:color="3F3F3F"/>
+              <w:right w:val="single" w:sz="4" w:space="0" w:color="3F3F3F"/>
+            </w:tcBorders>
+            <w:shd w:val="clear" w:color="000000" w:fill="F2F2F2"/>
+            <w:noWrap/>
+            <w:vAlign w:val="bottom"/>
+            <w:hideMark/>
+          </w:tcPr>
+          <w:p>
+            <w:pPr>
+              <w:spacing w:after="0" w:line="240" w:lineRule="auto"/>
+              <w:rPr>
+                <w:rFonts w:ascii="Calibri" w:eastAsia="Times New Roman" w:hAnsi="Calibri" w:cs="Calibri"/>
+                <w:b/>
+                <w:bCs/>
+                <w:color w:val="3F3F3F"/>
+              </w:rPr>
+            </w:pPr>
+            <w:proofErr w:type="spellStart"/>
+            <w:r>
+              <w:rPr>
+                <w:rFonts w:ascii="Calibri" w:eastAsia="Times New Roman" w:hAnsi="Calibri" w:cs="Calibri"/>
+                <w:b/>
+                <w:bCs/>
+                <w:color w:val="3F3F3F"/>
+              </w:rPr>
+              <w:t>post.text</w:t>
+            </w:r>
+            <w:proofErr w:type="spellEnd"/>
           </w:p>
         </w:tc>
       </w:tr>
@@ -1926,6 +2017,135 @@
             <w:tcW w:w="3220" w:type="dxa"/>
             <w:tcBorders>
               <w:top w:val="nil"/>
+              <w:left w:val="single" w:sz="4" w:space="0" w:color="3F3F3F"/>
+              <w:bottom w:val="single" w:sz="4" w:space="0" w:color="3F3F3F"/>
+              <w:right w:val="single" w:sz="4" w:space="0" w:color="3F3F3F"/>
+            </w:tcBorders>
+            <w:shd w:val="clear" w:color="000000" w:fill="F2F2F2"/>
+            <w:noWrap/>
+            <w:vAlign w:val="bottom"/>
+            <w:hideMark/>
+          </w:tcPr>
+          <w:p>
+            <w:pPr>
+              <w:spacing w:after="0" w:line="240" w:lineRule="auto"/>
+              <w:rPr>
+                <w:rFonts w:ascii="Calibri" w:eastAsia="Times New Roman" w:hAnsi="Calibri" w:cs="Calibri"/>
+                <w:b/>
+                <w:bCs/>
+                <w:color w:val="3F3F3F"/>
+              </w:rPr>
+            </w:pPr>
+            <w:proofErr w:type="spellStart"/>
+            <w:r>
+              <w:rPr>
+                <w:rFonts w:ascii="Calibri" w:eastAsia="Times New Roman" w:hAnsi="Calibri" w:cs="Calibri"/>
+                <w:b/>
+                <w:bCs/>
+                <w:color w:val="3F3F3F"/>
+              </w:rPr>
+              <w:t>post.date_created</w:t>
+            </w:r>
+            <w:proofErr w:type="spellEnd"/>
+          </w:p>
+        </w:tc>
+        <w:tc>
+          <w:tcPr>
+            <w:tcW w:w="3340" w:type="dxa"/>
+            <w:tcBorders>
+              <w:top w:val="nil"/>
+              <w:left w:val="nil"/>
+              <w:bottom w:val="single" w:sz="4" w:space="0" w:color="3F3F3F"/>
+              <w:right w:val="single" w:sz="4" w:space="0" w:color="3F3F3F"/>
+            </w:tcBorders>
+            <w:shd w:val="clear" w:color="000000" w:fill="F2F2F2"/>
+            <w:noWrap/>
+            <w:vAlign w:val="bottom"/>
+            <w:hideMark/>
+          </w:tcPr>
+          <w:p>
+            <w:pPr>
+              <w:spacing w:after="0" w:line="240" w:lineRule="auto"/>
+              <w:rPr>
+                <w:rFonts w:ascii="Calibri" w:eastAsia="Times New Roman" w:hAnsi="Calibri" w:cs="Calibri"/>
+                <w:b/>
+                <w:bCs/>
+                <w:color w:val="3F3F3F"/>
+              </w:rPr>
+            </w:pPr>
+            <w:proofErr w:type="spellStart"/>
+            <w:r>
+              <w:rPr>
+                <w:rFonts w:ascii="Calibri" w:eastAsia="Times New Roman" w:hAnsi="Calibri" w:cs="Calibri"/>
+                <w:b/>
+                <w:bCs/>
+                <w:color w:val="3F3F3F"/>
+              </w:rPr>
+              <w:t>post.date_modified</w:t>
+            </w:r>
+            <w:proofErr w:type="spellEnd"/>
+          </w:p>
+        </w:tc>
+        <w:tc>
+          <w:tcPr>
+            <w:tcW w:w="4240" w:type="dxa"/>
+            <w:tcBorders>
+              <w:top w:val="nil"/>
+              <w:left w:val="nil"/>
+              <w:bottom w:val="single" w:sz="4" w:space="0" w:color="3F3F3F"/>
+              <w:right w:val="single" w:sz="4" w:space="0" w:color="3F3F3F"/>
+            </w:tcBorders>
+            <w:shd w:val="clear" w:color="000000" w:fill="F2F2F2"/>
+            <w:noWrap/>
+            <w:vAlign w:val="bottom"/>
+            <w:hideMark/>
+          </w:tcPr>
+          <w:p>
+            <w:pPr>
+              <w:spacing w:after="0" w:line="240" w:lineRule="auto"/>
+              <w:rPr>
+                <w:rFonts w:ascii="Calibri" w:eastAsia="Times New Roman" w:hAnsi="Calibri" w:cs="Calibri"/>
+                <w:b/>
+                <w:bCs/>
+                <w:color w:val="3F3F3F"/>
+              </w:rPr>
+            </w:pPr>
+            <w:proofErr w:type="spellStart"/>
+            <w:r>
+              <w:rPr>
+                <w:rFonts w:ascii="Calibri" w:eastAsia="Times New Roman" w:hAnsi="Calibri" w:cs="Calibri"/>
+                <w:b/>
+                <w:bCs/>
+                <w:color w:val="3F3F3F"/>
+              </w:rPr>
+              <w:t>user.user_id</w:t>
+            </w:r>
+            <w:proofErr w:type="spellEnd"/>
+          </w:p>
+        </w:tc>
+      </w:tr>
+    </w:tbl>
+    <w:p/>
+    <w:tbl>
+      <w:tblPr>
+        <w:tblW w:w="10800" w:type="dxa"/>
+        <w:tblInd w:w="-725" w:type="dxa"/>
+        <w:tblLook w:val="04A0" w:firstRow="1" w:lastRow="0" w:firstColumn="1" w:lastColumn="0" w:noHBand="0" w:noVBand="1"/>
+      </w:tblPr>
+      <w:tblGrid>
+        <w:gridCol w:w="3220"/>
+        <w:gridCol w:w="3340"/>
+        <w:gridCol w:w="4240"/>
+      </w:tblGrid>
+      <w:tr>
+        <w:trPr>
+          <w:trHeight w:val="300"/>
+        </w:trPr>
+        <w:tc>
+          <w:tcPr>
+            <w:tcW w:w="3220" w:type="dxa"/>
+            <w:tcBorders>
+              <w:top w:val="single" w:sz="4" w:space="0" w:color="auto"/>
               <w:left w:val="single" w:sz="4" w:space="0" w:color="auto"/>
               <w:bottom w:val="single" w:sz="4" w:space="0" w:color="auto"/>
               <w:right w:val="single" w:sz="4" w:space="0" w:color="auto"/>
@@ -1955,7 +2175,7 @@
                 <w:color w:val="FA7D00"/>
                 <w:u w:val="single"/>
               </w:rPr>
-              <w:t>exploit.exploit_id</w:t>
+              <w:t>user.user_id</w:t>
             </w:r>
             <w:proofErr w:type="spellEnd"/>
           </w:p>
@@ -1964,7 +2184,7 @@
           <w:tcPr>
             <w:tcW w:w="3340" w:type="dxa"/>
             <w:tcBorders>
-              <w:top w:val="nil"/>
+              <w:top w:val="single" w:sz="4" w:space="0" w:color="auto"/>
               <w:left w:val="nil"/>
               <w:bottom w:val="single" w:sz="4" w:space="0" w:color="auto"/>
               <w:right w:val="single" w:sz="4" w:space="0" w:color="auto"/>
@@ -1985,6 +2205,7 @@
                 <w:u w:val="single"/>
               </w:rPr>
             </w:pPr>
+            <w:proofErr w:type="spellStart"/>
             <w:r>
               <w:rPr>
                 <w:rFonts w:ascii="Calibri" w:eastAsia="Times New Roman" w:hAnsi="Calibri" w:cs="Calibri"/>
@@ -1993,16 +2214,17 @@
                 <w:color w:val="FA7D00"/>
                 <w:u w:val="single"/>
               </w:rPr>
-              <w:t>application.name</w:t>
-            </w:r>
+              <w:t>exploit.exploit_id</w:t>
+            </w:r>
+            <w:proofErr w:type="spellEnd"/>
           </w:p>
         </w:tc>
         <w:tc>
           <w:tcPr>
             <w:tcW w:w="4240" w:type="dxa"/>
             <w:tcBorders>
-              <w:top w:val="nil"/>
-              <w:left w:val="nil"/>
+              <w:top w:val="single" w:sz="4" w:space="0" w:color="auto"/>
+              <w:left w:val="single" w:sz="4" w:space="0" w:color="3F3F3F"/>
               <w:bottom w:val="single" w:sz="4" w:space="0" w:color="auto"/>
               <w:right w:val="single" w:sz="4" w:space="0" w:color="auto"/>
             </w:tcBorders>
@@ -2018,20 +2240,20 @@
                 <w:rFonts w:ascii="Calibri" w:eastAsia="Times New Roman" w:hAnsi="Calibri" w:cs="Calibri"/>
                 <w:b/>
                 <w:bCs/>
-                <w:color w:val="FA7D00"/>
-                <w:u w:val="single"/>
-              </w:rPr>
-            </w:pPr>
-            <w:r>
-              <w:rPr>
-                <w:rFonts w:ascii="Calibri" w:eastAsia="Times New Roman" w:hAnsi="Calibri" w:cs="Calibri"/>
-                <w:b/>
-                <w:bCs/>
-                <w:color w:val="FA7D00"/>
-                <w:u w:val="single"/>
-              </w:rPr>
-              <w:t>os.name</w:t>
-            </w:r>
+                <w:color w:val="3F3F3F"/>
+              </w:rPr>
+            </w:pPr>
+            <w:proofErr w:type="spellStart"/>
+            <w:r>
+              <w:rPr>
+                <w:rFonts w:ascii="Calibri" w:eastAsia="Times New Roman" w:hAnsi="Calibri" w:cs="Calibri"/>
+                <w:b/>
+                <w:bCs/>
+                <w:color w:val="3F3F3F"/>
+              </w:rPr>
+              <w:t>rating.date_created</w:t>
+            </w:r>
+            <w:proofErr w:type="spellEnd"/>
           </w:p>
         </w:tc>
       </w:tr>
@@ -2044,7 +2266,113 @@
             <w:tcW w:w="3220" w:type="dxa"/>
             <w:tcBorders>
               <w:top w:val="nil"/>
-              <w:left w:val="single" w:sz="4" w:space="0" w:color="auto"/>
+              <w:left w:val="single" w:sz="4" w:space="0" w:color="3F3F3F"/>
+              <w:bottom w:val="single" w:sz="4" w:space="0" w:color="3F3F3F"/>
+              <w:right w:val="single" w:sz="4" w:space="0" w:color="3F3F3F"/>
+            </w:tcBorders>
+            <w:shd w:val="clear" w:color="000000" w:fill="F2F2F2"/>
+            <w:noWrap/>
+            <w:vAlign w:val="bottom"/>
+            <w:hideMark/>
+          </w:tcPr>
+          <w:p>
+            <w:pPr>
+              <w:spacing w:after="0" w:line="240" w:lineRule="auto"/>
+              <w:rPr>
+                <w:rFonts w:ascii="Calibri" w:eastAsia="Times New Roman" w:hAnsi="Calibri" w:cs="Calibri"/>
+                <w:b/>
+                <w:bCs/>
+                <w:color w:val="3F3F3F"/>
+              </w:rPr>
+            </w:pPr>
+            <w:proofErr w:type="spellStart"/>
+            <w:r>
+              <w:rPr>
+                <w:rFonts w:ascii="Calibri" w:eastAsia="Times New Roman" w:hAnsi="Calibri" w:cs="Calibri"/>
+                <w:b/>
+                <w:bCs/>
+                <w:color w:val="3F3F3F"/>
+              </w:rPr>
+              <w:t>rating.score</w:t>
+            </w:r>
+            <w:proofErr w:type="spellEnd"/>
+          </w:p>
+        </w:tc>
+        <w:tc>
+          <w:tcPr>
+            <w:tcW w:w="3340" w:type="dxa"/>
+            <w:tcBorders>
+              <w:top w:val="nil"/>
+              <w:left w:val="nil"/>
+              <w:bottom w:val="nil"/>
+              <w:right w:val="nil"/>
+            </w:tcBorders>
+            <w:shd w:val="clear" w:color="auto" w:fill="auto"/>
+            <w:noWrap/>
+            <w:vAlign w:val="bottom"/>
+            <w:hideMark/>
+          </w:tcPr>
+          <w:p>
+            <w:pPr>
+              <w:spacing w:after="0" w:line="240" w:lineRule="auto"/>
+              <w:rPr>
+                <w:rFonts w:ascii="Calibri" w:eastAsia="Times New Roman" w:hAnsi="Calibri" w:cs="Calibri"/>
+                <w:b/>
+                <w:bCs/>
+                <w:color w:val="3F3F3F"/>
+              </w:rPr>
+            </w:pPr>
+          </w:p>
+        </w:tc>
+        <w:tc>
+          <w:tcPr>
+            <w:tcW w:w="4240" w:type="dxa"/>
+            <w:tcBorders>
+              <w:top w:val="nil"/>
+              <w:left w:val="nil"/>
+              <w:bottom w:val="nil"/>
+              <w:right w:val="nil"/>
+            </w:tcBorders>
+            <w:shd w:val="clear" w:color="auto" w:fill="auto"/>
+            <w:noWrap/>
+            <w:vAlign w:val="bottom"/>
+            <w:hideMark/>
+          </w:tcPr>
+          <w:p>
+            <w:pPr>
+              <w:spacing w:after="0" w:line="240" w:lineRule="auto"/>
+              <w:rPr>
+                <w:rFonts w:ascii="Times New Roman" w:eastAsia="Times New Roman" w:hAnsi="Times New Roman" w:cs="Times New Roman"/>
+                <w:sz w:val="20"/>
+                <w:szCs w:val="20"/>
+              </w:rPr>
+            </w:pPr>
+          </w:p>
+        </w:tc>
+      </w:tr>
+    </w:tbl>
+    <w:p/>
+    <w:tbl>
+      <w:tblPr>
+        <w:tblW w:w="10800" w:type="dxa"/>
+        <w:tblInd w:w="-725" w:type="dxa"/>
+        <w:tblLook w:val="04A0" w:firstRow="1" w:lastRow="0" w:firstColumn="1" w:lastColumn="0" w:noHBand="0" w:noVBand="1"/>
+      </w:tblPr>
+      <w:tblGrid>
+        <w:gridCol w:w="3220"/>
+        <w:gridCol w:w="3340"/>
+        <w:gridCol w:w="4240"/>
+      </w:tblGrid>
+      <w:tr>
+        <w:trPr>
+          <w:trHeight w:val="300"/>
+        </w:trPr>
+        <w:tc>
+          <w:tcPr>
+            <w:tcW w:w="3220" w:type="dxa"/>
+            <w:tcBorders>
+              <w:top w:val="single" w:sz="4" w:space="0" w:color="3F3F3F"/>
+              <w:left w:val="single" w:sz="4" w:space="0" w:color="3F3F3F"/>
               <w:bottom w:val="single" w:sz="4" w:space="0" w:color="auto"/>
               <w:right w:val="single" w:sz="4" w:space="0" w:color="auto"/>
             </w:tcBorders>
@@ -2072,52 +2400,13 @@
                 <w:color w:val="FA7D00"/>
                 <w:u w:val="single"/>
               </w:rPr>
-              <w:t>architecture.name</w:t>
+              <w:t>vulnerability.name</w:t>
             </w:r>
           </w:p>
         </w:tc>
         <w:tc>
           <w:tcPr>
             <w:tcW w:w="3340" w:type="dxa"/>
-            <w:tcBorders>
-              <w:top w:val="nil"/>
-              <w:left w:val="nil"/>
-              <w:bottom w:val="nil"/>
-              <w:right w:val="nil"/>
-            </w:tcBorders>
-            <w:shd w:val="clear" w:color="000000" w:fill="F2F2F2"/>
-            <w:noWrap/>
-            <w:vAlign w:val="bottom"/>
-            <w:hideMark/>
-          </w:tcPr>
-          <w:p>
-            <w:pPr>
-              <w:spacing w:after="0" w:line="240" w:lineRule="auto"/>
-              <w:rPr>
-                <w:rFonts w:ascii="Calibri" w:eastAsia="Times New Roman" w:hAnsi="Calibri" w:cs="Calibri"/>
-                <w:b/>
-                <w:bCs/>
-                <w:color w:val="FA7D00"/>
-                <w:u w:val="single"/>
-              </w:rPr>
-            </w:pPr>
-            <w:proofErr w:type="spellStart"/>
-            <w:r>
-              <w:rPr>
-                <w:rFonts w:ascii="Calibri" w:eastAsia="Times New Roman" w:hAnsi="Calibri" w:cs="Calibri"/>
-                <w:b/>
-                <w:bCs/>
-                <w:color w:val="FA7D00"/>
-                <w:u w:val="single"/>
-              </w:rPr>
-              <w:t>result.result_id</w:t>
-            </w:r>
-            <w:proofErr w:type="spellEnd"/>
-          </w:p>
-        </w:tc>
-        <w:tc>
-          <w:tcPr>
-            <w:tcW w:w="4240" w:type="dxa"/>
             <w:tcBorders>
               <w:top w:val="single" w:sz="4" w:space="0" w:color="3F3F3F"/>
               <w:left w:val="single" w:sz="4" w:space="0" w:color="3F3F3F"/>
@@ -2147,7 +2436,44 @@
                 <w:bCs/>
                 <w:color w:val="3F3F3F"/>
               </w:rPr>
-              <w:t>os.version</w:t>
+              <w:t>vulnerability.cve</w:t>
+            </w:r>
+            <w:proofErr w:type="spellEnd"/>
+          </w:p>
+        </w:tc>
+        <w:tc>
+          <w:tcPr>
+            <w:tcW w:w="4240" w:type="dxa"/>
+            <w:tcBorders>
+              <w:top w:val="single" w:sz="4" w:space="0" w:color="3F3F3F"/>
+              <w:left w:val="nil"/>
+              <w:bottom w:val="single" w:sz="4" w:space="0" w:color="3F3F3F"/>
+              <w:right w:val="single" w:sz="4" w:space="0" w:color="3F3F3F"/>
+            </w:tcBorders>
+            <w:shd w:val="clear" w:color="000000" w:fill="F2F2F2"/>
+            <w:noWrap/>
+            <w:vAlign w:val="bottom"/>
+            <w:hideMark/>
+          </w:tcPr>
+          <w:p>
+            <w:pPr>
+              <w:spacing w:after="0" w:line="240" w:lineRule="auto"/>
+              <w:rPr>
+                <w:rFonts w:ascii="Calibri" w:eastAsia="Times New Roman" w:hAnsi="Calibri" w:cs="Calibri"/>
+                <w:b/>
+                <w:bCs/>
+                <w:color w:val="3F3F3F"/>
+              </w:rPr>
+            </w:pPr>
+            <w:proofErr w:type="spellStart"/>
+            <w:r>
+              <w:rPr>
+                <w:rFonts w:ascii="Calibri" w:eastAsia="Times New Roman" w:hAnsi="Calibri" w:cs="Calibri"/>
+                <w:b/>
+                <w:bCs/>
+                <w:color w:val="3F3F3F"/>
+              </w:rPr>
+              <w:t>vulnerability.desc</w:t>
             </w:r>
             <w:proofErr w:type="spellEnd"/>
           </w:p>
@@ -2189,7 +2515,7 @@
                 <w:bCs/>
                 <w:color w:val="3F3F3F"/>
               </w:rPr>
-              <w:t>rating.score</w:t>
+              <w:t>vulnerability.severity</w:t>
             </w:r>
             <w:proofErr w:type="spellEnd"/>
           </w:p>
@@ -2198,35 +2524,35 @@
           <w:tcPr>
             <w:tcW w:w="3340" w:type="dxa"/>
             <w:tcBorders>
-              <w:top w:val="single" w:sz="4" w:space="0" w:color="3F3F3F"/>
-              <w:left w:val="nil"/>
-              <w:bottom w:val="single" w:sz="4" w:space="0" w:color="3F3F3F"/>
-              <w:right w:val="single" w:sz="4" w:space="0" w:color="3F3F3F"/>
-            </w:tcBorders>
-            <w:shd w:val="clear" w:color="000000" w:fill="F2F2F2"/>
-            <w:noWrap/>
-            <w:vAlign w:val="bottom"/>
-            <w:hideMark/>
-          </w:tcPr>
-          <w:p>
-            <w:pPr>
-              <w:spacing w:after="0" w:line="240" w:lineRule="auto"/>
-              <w:rPr>
-                <w:rFonts w:ascii="Calibri" w:eastAsia="Times New Roman" w:hAnsi="Calibri" w:cs="Calibri"/>
-                <w:b/>
-                <w:bCs/>
-                <w:color w:val="3F3F3F"/>
-              </w:rPr>
-            </w:pPr>
-            <w:proofErr w:type="spellStart"/>
-            <w:r>
-              <w:rPr>
-                <w:rFonts w:ascii="Calibri" w:eastAsia="Times New Roman" w:hAnsi="Calibri" w:cs="Calibri"/>
-                <w:b/>
-                <w:bCs/>
-                <w:color w:val="3F3F3F"/>
-              </w:rPr>
-              <w:t>rating.date_created</w:t>
+              <w:top w:val="nil"/>
+              <w:left w:val="nil"/>
+              <w:bottom w:val="single" w:sz="4" w:space="0" w:color="3F3F3F"/>
+              <w:right w:val="single" w:sz="4" w:space="0" w:color="3F3F3F"/>
+            </w:tcBorders>
+            <w:shd w:val="clear" w:color="000000" w:fill="F2F2F2"/>
+            <w:noWrap/>
+            <w:vAlign w:val="bottom"/>
+            <w:hideMark/>
+          </w:tcPr>
+          <w:p>
+            <w:pPr>
+              <w:spacing w:after="0" w:line="240" w:lineRule="auto"/>
+              <w:rPr>
+                <w:rFonts w:ascii="Calibri" w:eastAsia="Times New Roman" w:hAnsi="Calibri" w:cs="Calibri"/>
+                <w:b/>
+                <w:bCs/>
+                <w:color w:val="3F3F3F"/>
+              </w:rPr>
+            </w:pPr>
+            <w:proofErr w:type="spellStart"/>
+            <w:r>
+              <w:rPr>
+                <w:rFonts w:ascii="Calibri" w:eastAsia="Times New Roman" w:hAnsi="Calibri" w:cs="Calibri"/>
+                <w:b/>
+                <w:bCs/>
+                <w:color w:val="3F3F3F"/>
+              </w:rPr>
+              <w:t>vulnerablity.date_created</w:t>
             </w:r>
             <w:proofErr w:type="spellEnd"/>
           </w:p>
@@ -2263,7 +2589,7 @@
                 <w:bCs/>
                 <w:color w:val="3F3F3F"/>
               </w:rPr>
-              <w:t>vulnerability.cve</w:t>
+              <w:t>vulnerability.date_modified</w:t>
             </w:r>
             <w:proofErr w:type="spellEnd"/>
           </w:p>
@@ -2305,7 +2631,7 @@
                 <w:bCs/>
                 <w:color w:val="3F3F3F"/>
               </w:rPr>
-              <w:t>exploit.date_created</w:t>
+              <w:t>user.user_id</w:t>
             </w:r>
             <w:proofErr w:type="spellEnd"/>
           </w:p>
@@ -2316,35 +2642,24 @@
             <w:tcBorders>
               <w:top w:val="nil"/>
               <w:left w:val="nil"/>
-              <w:bottom w:val="single" w:sz="4" w:space="0" w:color="3F3F3F"/>
-              <w:right w:val="single" w:sz="4" w:space="0" w:color="3F3F3F"/>
-            </w:tcBorders>
-            <w:shd w:val="clear" w:color="000000" w:fill="F2F2F2"/>
-            <w:noWrap/>
-            <w:vAlign w:val="bottom"/>
-            <w:hideMark/>
-          </w:tcPr>
-          <w:p>
-            <w:pPr>
-              <w:spacing w:after="0" w:line="240" w:lineRule="auto"/>
-              <w:rPr>
-                <w:rFonts w:ascii="Calibri" w:eastAsia="Times New Roman" w:hAnsi="Calibri" w:cs="Calibri"/>
-                <w:b/>
-                <w:bCs/>
-                <w:color w:val="3F3F3F"/>
-              </w:rPr>
-            </w:pPr>
-            <w:proofErr w:type="spellStart"/>
-            <w:r>
-              <w:rPr>
-                <w:rFonts w:ascii="Calibri" w:eastAsia="Times New Roman" w:hAnsi="Calibri" w:cs="Calibri"/>
-                <w:b/>
-                <w:bCs/>
-                <w:color w:val="3F3F3F"/>
-              </w:rPr>
-              <w:t>exploit.date_modified</w:t>
-            </w:r>
-            <w:proofErr w:type="spellEnd"/>
+              <w:bottom w:val="nil"/>
+              <w:right w:val="nil"/>
+            </w:tcBorders>
+            <w:shd w:val="clear" w:color="auto" w:fill="auto"/>
+            <w:noWrap/>
+            <w:vAlign w:val="bottom"/>
+            <w:hideMark/>
+          </w:tcPr>
+          <w:p>
+            <w:pPr>
+              <w:spacing w:after="0" w:line="240" w:lineRule="auto"/>
+              <w:rPr>
+                <w:rFonts w:ascii="Calibri" w:eastAsia="Times New Roman" w:hAnsi="Calibri" w:cs="Calibri"/>
+                <w:b/>
+                <w:bCs/>
+                <w:color w:val="3F3F3F"/>
+              </w:rPr>
+            </w:pPr>
           </w:p>
         </w:tc>
         <w:tc>
@@ -2353,33 +2668,150 @@
             <w:tcBorders>
               <w:top w:val="nil"/>
               <w:left w:val="nil"/>
-              <w:bottom w:val="single" w:sz="4" w:space="0" w:color="3F3F3F"/>
-              <w:right w:val="single" w:sz="4" w:space="0" w:color="3F3F3F"/>
-            </w:tcBorders>
-            <w:shd w:val="clear" w:color="000000" w:fill="F2F2F2"/>
-            <w:noWrap/>
-            <w:vAlign w:val="bottom"/>
-            <w:hideMark/>
-          </w:tcPr>
-          <w:p>
-            <w:pPr>
-              <w:spacing w:after="0" w:line="240" w:lineRule="auto"/>
-              <w:rPr>
-                <w:rFonts w:ascii="Calibri" w:eastAsia="Times New Roman" w:hAnsi="Calibri" w:cs="Calibri"/>
-                <w:b/>
-                <w:bCs/>
-                <w:color w:val="3F3F3F"/>
-              </w:rPr>
-            </w:pPr>
-            <w:proofErr w:type="spellStart"/>
-            <w:r>
-              <w:rPr>
-                <w:rFonts w:ascii="Calibri" w:eastAsia="Times New Roman" w:hAnsi="Calibri" w:cs="Calibri"/>
-                <w:b/>
-                <w:bCs/>
-                <w:color w:val="3F3F3F"/>
-              </w:rPr>
-              <w:t>exploit.min_affected_version</w:t>
+              <w:bottom w:val="nil"/>
+              <w:right w:val="nil"/>
+            </w:tcBorders>
+            <w:shd w:val="clear" w:color="auto" w:fill="auto"/>
+            <w:noWrap/>
+            <w:vAlign w:val="bottom"/>
+            <w:hideMark/>
+          </w:tcPr>
+          <w:p>
+            <w:pPr>
+              <w:spacing w:after="0" w:line="240" w:lineRule="auto"/>
+              <w:rPr>
+                <w:rFonts w:ascii="Times New Roman" w:eastAsia="Times New Roman" w:hAnsi="Times New Roman" w:cs="Times New Roman"/>
+                <w:sz w:val="20"/>
+                <w:szCs w:val="20"/>
+              </w:rPr>
+            </w:pPr>
+          </w:p>
+        </w:tc>
+      </w:tr>
+    </w:tbl>
+    <w:p/>
+    <w:tbl>
+      <w:tblPr>
+        <w:tblW w:w="10800" w:type="dxa"/>
+        <w:tblInd w:w="-725" w:type="dxa"/>
+        <w:tblLook w:val="04A0" w:firstRow="1" w:lastRow="0" w:firstColumn="1" w:lastColumn="0" w:noHBand="0" w:noVBand="1"/>
+      </w:tblPr>
+      <w:tblGrid>
+        <w:gridCol w:w="3220"/>
+        <w:gridCol w:w="3340"/>
+        <w:gridCol w:w="4240"/>
+      </w:tblGrid>
+      <w:tr>
+        <w:trPr>
+          <w:trHeight w:val="300"/>
+        </w:trPr>
+        <w:tc>
+          <w:tcPr>
+            <w:tcW w:w="3220" w:type="dxa"/>
+            <w:tcBorders>
+              <w:top w:val="single" w:sz="4" w:space="0" w:color="auto"/>
+              <w:left w:val="single" w:sz="4" w:space="0" w:color="auto"/>
+              <w:bottom w:val="single" w:sz="4" w:space="0" w:color="auto"/>
+              <w:right w:val="single" w:sz="4" w:space="0" w:color="auto"/>
+            </w:tcBorders>
+            <w:shd w:val="clear" w:color="000000" w:fill="F2F2F2"/>
+            <w:noWrap/>
+            <w:vAlign w:val="bottom"/>
+            <w:hideMark/>
+          </w:tcPr>
+          <w:p>
+            <w:pPr>
+              <w:spacing w:after="0" w:line="240" w:lineRule="auto"/>
+              <w:rPr>
+                <w:rFonts w:ascii="Calibri" w:eastAsia="Times New Roman" w:hAnsi="Calibri" w:cs="Calibri"/>
+                <w:b/>
+                <w:bCs/>
+                <w:color w:val="FA7D00"/>
+                <w:u w:val="single"/>
+              </w:rPr>
+            </w:pPr>
+            <w:r>
+              <w:rPr>
+                <w:rFonts w:ascii="Calibri" w:eastAsia="Times New Roman" w:hAnsi="Calibri" w:cs="Calibri"/>
+                <w:b/>
+                <w:bCs/>
+                <w:color w:val="FA7D00"/>
+                <w:u w:val="single"/>
+              </w:rPr>
+              <w:t>application.name</w:t>
+            </w:r>
+          </w:p>
+        </w:tc>
+        <w:tc>
+          <w:tcPr>
+            <w:tcW w:w="3340" w:type="dxa"/>
+            <w:tcBorders>
+              <w:top w:val="single" w:sz="4" w:space="0" w:color="3F3F3F"/>
+              <w:left w:val="single" w:sz="4" w:space="0" w:color="3F3F3F"/>
+              <w:bottom w:val="single" w:sz="4" w:space="0" w:color="3F3F3F"/>
+              <w:right w:val="single" w:sz="4" w:space="0" w:color="3F3F3F"/>
+            </w:tcBorders>
+            <w:shd w:val="clear" w:color="000000" w:fill="F2F2F2"/>
+            <w:noWrap/>
+            <w:vAlign w:val="bottom"/>
+            <w:hideMark/>
+          </w:tcPr>
+          <w:p>
+            <w:pPr>
+              <w:spacing w:after="0" w:line="240" w:lineRule="auto"/>
+              <w:rPr>
+                <w:rFonts w:ascii="Calibri" w:eastAsia="Times New Roman" w:hAnsi="Calibri" w:cs="Calibri"/>
+                <w:b/>
+                <w:bCs/>
+                <w:color w:val="3F3F3F"/>
+              </w:rPr>
+            </w:pPr>
+            <w:proofErr w:type="spellStart"/>
+            <w:r>
+              <w:rPr>
+                <w:rFonts w:ascii="Calibri" w:eastAsia="Times New Roman" w:hAnsi="Calibri" w:cs="Calibri"/>
+                <w:b/>
+                <w:bCs/>
+                <w:color w:val="3F3F3F"/>
+              </w:rPr>
+              <w:t>application.date_created</w:t>
+            </w:r>
+            <w:proofErr w:type="spellEnd"/>
+          </w:p>
+        </w:tc>
+        <w:tc>
+          <w:tcPr>
+            <w:tcW w:w="4240" w:type="dxa"/>
+            <w:tcBorders>
+              <w:top w:val="single" w:sz="4" w:space="0" w:color="3F3F3F"/>
+              <w:left w:val="nil"/>
+              <w:bottom w:val="single" w:sz="4" w:space="0" w:color="3F3F3F"/>
+              <w:right w:val="single" w:sz="4" w:space="0" w:color="3F3F3F"/>
+            </w:tcBorders>
+            <w:shd w:val="clear" w:color="000000" w:fill="F2F2F2"/>
+            <w:noWrap/>
+            <w:vAlign w:val="bottom"/>
+            <w:hideMark/>
+          </w:tcPr>
+          <w:p>
+            <w:pPr>
+              <w:spacing w:after="0" w:line="240" w:lineRule="auto"/>
+              <w:rPr>
+                <w:rFonts w:ascii="Calibri" w:eastAsia="Times New Roman" w:hAnsi="Calibri" w:cs="Calibri"/>
+                <w:b/>
+                <w:bCs/>
+                <w:color w:val="3F3F3F"/>
+              </w:rPr>
+            </w:pPr>
+            <w:proofErr w:type="spellStart"/>
+            <w:r>
+              <w:rPr>
+                <w:rFonts w:ascii="Calibri" w:eastAsia="Times New Roman" w:hAnsi="Calibri" w:cs="Calibri"/>
+                <w:b/>
+                <w:bCs/>
+                <w:color w:val="3F3F3F"/>
+              </w:rPr>
+              <w:t>application.date_modified</w:t>
             </w:r>
             <w:proofErr w:type="spellEnd"/>
           </w:p>
@@ -2421,7 +2853,7 @@
                 <w:bCs/>
                 <w:color w:val="3F3F3F"/>
               </w:rPr>
-              <w:t>os.min_affected_version</w:t>
+              <w:t>user.user_id</w:t>
             </w:r>
             <w:proofErr w:type="spellEnd"/>
           </w:p>
@@ -2432,35 +2864,24 @@
             <w:tcBorders>
               <w:top w:val="nil"/>
               <w:left w:val="nil"/>
-              <w:bottom w:val="single" w:sz="4" w:space="0" w:color="3F3F3F"/>
-              <w:right w:val="single" w:sz="4" w:space="0" w:color="3F3F3F"/>
-            </w:tcBorders>
-            <w:shd w:val="clear" w:color="000000" w:fill="F2F2F2"/>
-            <w:noWrap/>
-            <w:vAlign w:val="bottom"/>
-            <w:hideMark/>
-          </w:tcPr>
-          <w:p>
-            <w:pPr>
-              <w:spacing w:after="0" w:line="240" w:lineRule="auto"/>
-              <w:rPr>
-                <w:rFonts w:ascii="Calibri" w:eastAsia="Times New Roman" w:hAnsi="Calibri" w:cs="Calibri"/>
-                <w:b/>
-                <w:bCs/>
-                <w:color w:val="3F3F3F"/>
-              </w:rPr>
-            </w:pPr>
-            <w:proofErr w:type="spellStart"/>
-            <w:r>
-              <w:rPr>
-                <w:rFonts w:ascii="Calibri" w:eastAsia="Times New Roman" w:hAnsi="Calibri" w:cs="Calibri"/>
-                <w:b/>
-                <w:bCs/>
-                <w:color w:val="3F3F3F"/>
-              </w:rPr>
-              <w:t>os.max_affected_version</w:t>
-            </w:r>
-            <w:proofErr w:type="spellEnd"/>
+              <w:bottom w:val="nil"/>
+              <w:right w:val="nil"/>
+            </w:tcBorders>
+            <w:shd w:val="clear" w:color="auto" w:fill="auto"/>
+            <w:noWrap/>
+            <w:vAlign w:val="bottom"/>
+            <w:hideMark/>
+          </w:tcPr>
+          <w:p>
+            <w:pPr>
+              <w:spacing w:after="0" w:line="240" w:lineRule="auto"/>
+              <w:rPr>
+                <w:rFonts w:ascii="Calibri" w:eastAsia="Times New Roman" w:hAnsi="Calibri" w:cs="Calibri"/>
+                <w:b/>
+                <w:bCs/>
+                <w:color w:val="3F3F3F"/>
+              </w:rPr>
+            </w:pPr>
           </w:p>
         </w:tc>
         <w:tc>
@@ -2469,33 +2890,150 @@
             <w:tcBorders>
               <w:top w:val="nil"/>
               <w:left w:val="nil"/>
-              <w:bottom w:val="single" w:sz="4" w:space="0" w:color="3F3F3F"/>
-              <w:right w:val="single" w:sz="4" w:space="0" w:color="3F3F3F"/>
-            </w:tcBorders>
-            <w:shd w:val="clear" w:color="000000" w:fill="F2F2F2"/>
-            <w:noWrap/>
-            <w:vAlign w:val="bottom"/>
-            <w:hideMark/>
-          </w:tcPr>
-          <w:p>
-            <w:pPr>
-              <w:spacing w:after="0" w:line="240" w:lineRule="auto"/>
-              <w:rPr>
-                <w:rFonts w:ascii="Calibri" w:eastAsia="Times New Roman" w:hAnsi="Calibri" w:cs="Calibri"/>
-                <w:b/>
-                <w:bCs/>
-                <w:color w:val="3F3F3F"/>
-              </w:rPr>
-            </w:pPr>
-            <w:proofErr w:type="spellStart"/>
-            <w:r>
-              <w:rPr>
-                <w:rFonts w:ascii="Calibri" w:eastAsia="Times New Roman" w:hAnsi="Calibri" w:cs="Calibri"/>
-                <w:b/>
-                <w:bCs/>
-                <w:color w:val="3F3F3F"/>
-              </w:rPr>
-              <w:t>result.date_created</w:t>
+              <w:bottom w:val="nil"/>
+              <w:right w:val="nil"/>
+            </w:tcBorders>
+            <w:shd w:val="clear" w:color="auto" w:fill="auto"/>
+            <w:noWrap/>
+            <w:vAlign w:val="bottom"/>
+            <w:hideMark/>
+          </w:tcPr>
+          <w:p>
+            <w:pPr>
+              <w:spacing w:after="0" w:line="240" w:lineRule="auto"/>
+              <w:rPr>
+                <w:rFonts w:ascii="Times New Roman" w:eastAsia="Times New Roman" w:hAnsi="Times New Roman" w:cs="Times New Roman"/>
+                <w:sz w:val="20"/>
+                <w:szCs w:val="20"/>
+              </w:rPr>
+            </w:pPr>
+          </w:p>
+        </w:tc>
+      </w:tr>
+    </w:tbl>
+    <w:p/>
+    <w:tbl>
+      <w:tblPr>
+        <w:tblW w:w="10800" w:type="dxa"/>
+        <w:tblInd w:w="-725" w:type="dxa"/>
+        <w:tblLook w:val="04A0" w:firstRow="1" w:lastRow="0" w:firstColumn="1" w:lastColumn="0" w:noHBand="0" w:noVBand="1"/>
+      </w:tblPr>
+      <w:tblGrid>
+        <w:gridCol w:w="3220"/>
+        <w:gridCol w:w="3340"/>
+        <w:gridCol w:w="4240"/>
+      </w:tblGrid>
+      <w:tr>
+        <w:trPr>
+          <w:trHeight w:val="300"/>
+        </w:trPr>
+        <w:tc>
+          <w:tcPr>
+            <w:tcW w:w="3220" w:type="dxa"/>
+            <w:tcBorders>
+              <w:top w:val="single" w:sz="4" w:space="0" w:color="auto"/>
+              <w:left w:val="single" w:sz="4" w:space="0" w:color="auto"/>
+              <w:bottom w:val="single" w:sz="4" w:space="0" w:color="auto"/>
+              <w:right w:val="single" w:sz="4" w:space="0" w:color="auto"/>
+            </w:tcBorders>
+            <w:shd w:val="clear" w:color="000000" w:fill="F2F2F2"/>
+            <w:noWrap/>
+            <w:vAlign w:val="bottom"/>
+            <w:hideMark/>
+          </w:tcPr>
+          <w:p>
+            <w:pPr>
+              <w:spacing w:after="0" w:line="240" w:lineRule="auto"/>
+              <w:rPr>
+                <w:rFonts w:ascii="Calibri" w:eastAsia="Times New Roman" w:hAnsi="Calibri" w:cs="Calibri"/>
+                <w:b/>
+                <w:bCs/>
+                <w:color w:val="FA7D00"/>
+                <w:u w:val="single"/>
+              </w:rPr>
+            </w:pPr>
+            <w:r>
+              <w:rPr>
+                <w:rFonts w:ascii="Calibri" w:eastAsia="Times New Roman" w:hAnsi="Calibri" w:cs="Calibri"/>
+                <w:b/>
+                <w:bCs/>
+                <w:color w:val="FA7D00"/>
+                <w:u w:val="single"/>
+              </w:rPr>
+              <w:t>os.name</w:t>
+            </w:r>
+          </w:p>
+        </w:tc>
+        <w:tc>
+          <w:tcPr>
+            <w:tcW w:w="3340" w:type="dxa"/>
+            <w:tcBorders>
+              <w:top w:val="single" w:sz="4" w:space="0" w:color="3F3F3F"/>
+              <w:left w:val="single" w:sz="4" w:space="0" w:color="3F3F3F"/>
+              <w:bottom w:val="single" w:sz="4" w:space="0" w:color="3F3F3F"/>
+              <w:right w:val="single" w:sz="4" w:space="0" w:color="3F3F3F"/>
+            </w:tcBorders>
+            <w:shd w:val="clear" w:color="000000" w:fill="F2F2F2"/>
+            <w:noWrap/>
+            <w:vAlign w:val="bottom"/>
+            <w:hideMark/>
+          </w:tcPr>
+          <w:p>
+            <w:pPr>
+              <w:spacing w:after="0" w:line="240" w:lineRule="auto"/>
+              <w:rPr>
+                <w:rFonts w:ascii="Calibri" w:eastAsia="Times New Roman" w:hAnsi="Calibri" w:cs="Calibri"/>
+                <w:b/>
+                <w:bCs/>
+                <w:color w:val="3F3F3F"/>
+              </w:rPr>
+            </w:pPr>
+            <w:proofErr w:type="spellStart"/>
+            <w:r>
+              <w:rPr>
+                <w:rFonts w:ascii="Calibri" w:eastAsia="Times New Roman" w:hAnsi="Calibri" w:cs="Calibri"/>
+                <w:b/>
+                <w:bCs/>
+                <w:color w:val="3F3F3F"/>
+              </w:rPr>
+              <w:t>os.date_created</w:t>
+            </w:r>
+            <w:proofErr w:type="spellEnd"/>
+          </w:p>
+        </w:tc>
+        <w:tc>
+          <w:tcPr>
+            <w:tcW w:w="4240" w:type="dxa"/>
+            <w:tcBorders>
+              <w:top w:val="single" w:sz="4" w:space="0" w:color="3F3F3F"/>
+              <w:left w:val="nil"/>
+              <w:bottom w:val="single" w:sz="4" w:space="0" w:color="3F3F3F"/>
+              <w:right w:val="single" w:sz="4" w:space="0" w:color="3F3F3F"/>
+            </w:tcBorders>
+            <w:shd w:val="clear" w:color="000000" w:fill="F2F2F2"/>
+            <w:noWrap/>
+            <w:vAlign w:val="bottom"/>
+            <w:hideMark/>
+          </w:tcPr>
+          <w:p>
+            <w:pPr>
+              <w:spacing w:after="0" w:line="240" w:lineRule="auto"/>
+              <w:rPr>
+                <w:rFonts w:ascii="Calibri" w:eastAsia="Times New Roman" w:hAnsi="Calibri" w:cs="Calibri"/>
+                <w:b/>
+                <w:bCs/>
+                <w:color w:val="3F3F3F"/>
+              </w:rPr>
+            </w:pPr>
+            <w:proofErr w:type="spellStart"/>
+            <w:r>
+              <w:rPr>
+                <w:rFonts w:ascii="Calibri" w:eastAsia="Times New Roman" w:hAnsi="Calibri" w:cs="Calibri"/>
+                <w:b/>
+                <w:bCs/>
+                <w:color w:val="3F3F3F"/>
+              </w:rPr>
+              <w:t>os.date_modified</w:t>
             </w:r>
             <w:proofErr w:type="spellEnd"/>
           </w:p>
@@ -2537,7 +3075,7 @@
                 <w:bCs/>
                 <w:color w:val="3F3F3F"/>
               </w:rPr>
-              <w:t>exploit.exploit_code</w:t>
+              <w:t>user.user_id</w:t>
             </w:r>
             <w:proofErr w:type="spellEnd"/>
           </w:p>
@@ -2548,35 +3086,24 @@
             <w:tcBorders>
               <w:top w:val="nil"/>
               <w:left w:val="nil"/>
-              <w:bottom w:val="single" w:sz="4" w:space="0" w:color="3F3F3F"/>
-              <w:right w:val="single" w:sz="4" w:space="0" w:color="3F3F3F"/>
-            </w:tcBorders>
-            <w:shd w:val="clear" w:color="000000" w:fill="F2F2F2"/>
-            <w:noWrap/>
-            <w:vAlign w:val="bottom"/>
-            <w:hideMark/>
-          </w:tcPr>
-          <w:p>
-            <w:pPr>
-              <w:spacing w:after="0" w:line="240" w:lineRule="auto"/>
-              <w:rPr>
-                <w:rFonts w:ascii="Calibri" w:eastAsia="Times New Roman" w:hAnsi="Calibri" w:cs="Calibri"/>
-                <w:b/>
-                <w:bCs/>
-                <w:color w:val="3F3F3F"/>
-              </w:rPr>
-            </w:pPr>
-            <w:proofErr w:type="spellStart"/>
-            <w:r>
-              <w:rPr>
-                <w:rFonts w:ascii="Calibri" w:eastAsia="Times New Roman" w:hAnsi="Calibri" w:cs="Calibri"/>
-                <w:b/>
-                <w:bCs/>
-                <w:color w:val="3F3F3F"/>
-              </w:rPr>
-              <w:t>post.text</w:t>
-            </w:r>
-            <w:proofErr w:type="spellEnd"/>
+              <w:bottom w:val="nil"/>
+              <w:right w:val="nil"/>
+            </w:tcBorders>
+            <w:shd w:val="clear" w:color="auto" w:fill="auto"/>
+            <w:noWrap/>
+            <w:vAlign w:val="bottom"/>
+            <w:hideMark/>
+          </w:tcPr>
+          <w:p>
+            <w:pPr>
+              <w:spacing w:after="0" w:line="240" w:lineRule="auto"/>
+              <w:rPr>
+                <w:rFonts w:ascii="Calibri" w:eastAsia="Times New Roman" w:hAnsi="Calibri" w:cs="Calibri"/>
+                <w:b/>
+                <w:bCs/>
+                <w:color w:val="3F3F3F"/>
+              </w:rPr>
+            </w:pPr>
           </w:p>
         </w:tc>
         <w:tc>
@@ -2585,33 +3112,150 @@
             <w:tcBorders>
               <w:top w:val="nil"/>
               <w:left w:val="nil"/>
-              <w:bottom w:val="single" w:sz="4" w:space="0" w:color="3F3F3F"/>
-              <w:right w:val="single" w:sz="4" w:space="0" w:color="3F3F3F"/>
-            </w:tcBorders>
-            <w:shd w:val="clear" w:color="000000" w:fill="F2F2F2"/>
-            <w:noWrap/>
-            <w:vAlign w:val="bottom"/>
-            <w:hideMark/>
-          </w:tcPr>
-          <w:p>
-            <w:pPr>
-              <w:spacing w:after="0" w:line="240" w:lineRule="auto"/>
-              <w:rPr>
-                <w:rFonts w:ascii="Calibri" w:eastAsia="Times New Roman" w:hAnsi="Calibri" w:cs="Calibri"/>
-                <w:b/>
-                <w:bCs/>
-                <w:color w:val="3F3F3F"/>
-              </w:rPr>
-            </w:pPr>
-            <w:proofErr w:type="spellStart"/>
-            <w:r>
-              <w:rPr>
-                <w:rFonts w:ascii="Calibri" w:eastAsia="Times New Roman" w:hAnsi="Calibri" w:cs="Calibri"/>
-                <w:b/>
-                <w:bCs/>
-                <w:color w:val="3F3F3F"/>
-              </w:rPr>
-              <w:t>post.date_created</w:t>
+              <w:bottom w:val="nil"/>
+              <w:right w:val="nil"/>
+            </w:tcBorders>
+            <w:shd w:val="clear" w:color="auto" w:fill="auto"/>
+            <w:noWrap/>
+            <w:vAlign w:val="bottom"/>
+            <w:hideMark/>
+          </w:tcPr>
+          <w:p>
+            <w:pPr>
+              <w:spacing w:after="0" w:line="240" w:lineRule="auto"/>
+              <w:rPr>
+                <w:rFonts w:ascii="Times New Roman" w:eastAsia="Times New Roman" w:hAnsi="Times New Roman" w:cs="Times New Roman"/>
+                <w:sz w:val="20"/>
+                <w:szCs w:val="20"/>
+              </w:rPr>
+            </w:pPr>
+          </w:p>
+        </w:tc>
+      </w:tr>
+    </w:tbl>
+    <w:p/>
+    <w:tbl>
+      <w:tblPr>
+        <w:tblW w:w="10800" w:type="dxa"/>
+        <w:tblInd w:w="-725" w:type="dxa"/>
+        <w:tblLook w:val="04A0" w:firstRow="1" w:lastRow="0" w:firstColumn="1" w:lastColumn="0" w:noHBand="0" w:noVBand="1"/>
+      </w:tblPr>
+      <w:tblGrid>
+        <w:gridCol w:w="3220"/>
+        <w:gridCol w:w="3340"/>
+        <w:gridCol w:w="4240"/>
+      </w:tblGrid>
+      <w:tr>
+        <w:trPr>
+          <w:trHeight w:val="300"/>
+        </w:trPr>
+        <w:tc>
+          <w:tcPr>
+            <w:tcW w:w="3220" w:type="dxa"/>
+            <w:tcBorders>
+              <w:top w:val="single" w:sz="4" w:space="0" w:color="auto"/>
+              <w:left w:val="single" w:sz="4" w:space="0" w:color="auto"/>
+              <w:bottom w:val="single" w:sz="4" w:space="0" w:color="auto"/>
+              <w:right w:val="single" w:sz="4" w:space="0" w:color="auto"/>
+            </w:tcBorders>
+            <w:shd w:val="clear" w:color="000000" w:fill="F2F2F2"/>
+            <w:noWrap/>
+            <w:vAlign w:val="bottom"/>
+            <w:hideMark/>
+          </w:tcPr>
+          <w:p>
+            <w:pPr>
+              <w:spacing w:after="0" w:line="240" w:lineRule="auto"/>
+              <w:rPr>
+                <w:rFonts w:ascii="Calibri" w:eastAsia="Times New Roman" w:hAnsi="Calibri" w:cs="Calibri"/>
+                <w:b/>
+                <w:bCs/>
+                <w:color w:val="FA7D00"/>
+                <w:u w:val="single"/>
+              </w:rPr>
+            </w:pPr>
+            <w:r>
+              <w:rPr>
+                <w:rFonts w:ascii="Calibri" w:eastAsia="Times New Roman" w:hAnsi="Calibri" w:cs="Calibri"/>
+                <w:b/>
+                <w:bCs/>
+                <w:color w:val="FA7D00"/>
+                <w:u w:val="single"/>
+              </w:rPr>
+              <w:t>architecture.name</w:t>
+            </w:r>
+          </w:p>
+        </w:tc>
+        <w:tc>
+          <w:tcPr>
+            <w:tcW w:w="3340" w:type="dxa"/>
+            <w:tcBorders>
+              <w:top w:val="single" w:sz="4" w:space="0" w:color="3F3F3F"/>
+              <w:left w:val="single" w:sz="4" w:space="0" w:color="3F3F3F"/>
+              <w:bottom w:val="single" w:sz="4" w:space="0" w:color="3F3F3F"/>
+              <w:right w:val="single" w:sz="4" w:space="0" w:color="3F3F3F"/>
+            </w:tcBorders>
+            <w:shd w:val="clear" w:color="000000" w:fill="F2F2F2"/>
+            <w:noWrap/>
+            <w:vAlign w:val="bottom"/>
+            <w:hideMark/>
+          </w:tcPr>
+          <w:p>
+            <w:pPr>
+              <w:spacing w:after="0" w:line="240" w:lineRule="auto"/>
+              <w:rPr>
+                <w:rFonts w:ascii="Calibri" w:eastAsia="Times New Roman" w:hAnsi="Calibri" w:cs="Calibri"/>
+                <w:b/>
+                <w:bCs/>
+                <w:color w:val="3F3F3F"/>
+              </w:rPr>
+            </w:pPr>
+            <w:proofErr w:type="spellStart"/>
+            <w:r>
+              <w:rPr>
+                <w:rFonts w:ascii="Calibri" w:eastAsia="Times New Roman" w:hAnsi="Calibri" w:cs="Calibri"/>
+                <w:b/>
+                <w:bCs/>
+                <w:color w:val="3F3F3F"/>
+              </w:rPr>
+              <w:t>architecture.date_created</w:t>
+            </w:r>
+            <w:proofErr w:type="spellEnd"/>
+          </w:p>
+        </w:tc>
+        <w:tc>
+          <w:tcPr>
+            <w:tcW w:w="4240" w:type="dxa"/>
+            <w:tcBorders>
+              <w:top w:val="single" w:sz="4" w:space="0" w:color="3F3F3F"/>
+              <w:left w:val="nil"/>
+              <w:bottom w:val="single" w:sz="4" w:space="0" w:color="3F3F3F"/>
+              <w:right w:val="single" w:sz="4" w:space="0" w:color="3F3F3F"/>
+            </w:tcBorders>
+            <w:shd w:val="clear" w:color="000000" w:fill="F2F2F2"/>
+            <w:noWrap/>
+            <w:vAlign w:val="bottom"/>
+            <w:hideMark/>
+          </w:tcPr>
+          <w:p>
+            <w:pPr>
+              <w:spacing w:after="0" w:line="240" w:lineRule="auto"/>
+              <w:rPr>
+                <w:rFonts w:ascii="Calibri" w:eastAsia="Times New Roman" w:hAnsi="Calibri" w:cs="Calibri"/>
+                <w:b/>
+                <w:bCs/>
+                <w:color w:val="3F3F3F"/>
+              </w:rPr>
+            </w:pPr>
+            <w:proofErr w:type="spellStart"/>
+            <w:r>
+              <w:rPr>
+                <w:rFonts w:ascii="Calibri" w:eastAsia="Times New Roman" w:hAnsi="Calibri" w:cs="Calibri"/>
+                <w:b/>
+                <w:bCs/>
+                <w:color w:val="3F3F3F"/>
+              </w:rPr>
+              <w:t>architecture.date_modified</w:t>
             </w:r>
             <w:proofErr w:type="spellEnd"/>
           </w:p>
@@ -2653,7 +3297,7 @@
                 <w:bCs/>
                 <w:color w:val="3F3F3F"/>
               </w:rPr>
-              <w:t>vulnerability.severity</w:t>
+              <w:t>user.user_id</w:t>
             </w:r>
             <w:proofErr w:type="spellEnd"/>
           </w:p>
@@ -2664,35 +3308,24 @@
             <w:tcBorders>
               <w:top w:val="nil"/>
               <w:left w:val="nil"/>
-              <w:bottom w:val="single" w:sz="4" w:space="0" w:color="3F3F3F"/>
-              <w:right w:val="single" w:sz="4" w:space="0" w:color="3F3F3F"/>
-            </w:tcBorders>
-            <w:shd w:val="clear" w:color="000000" w:fill="F2F2F2"/>
-            <w:noWrap/>
-            <w:vAlign w:val="bottom"/>
-            <w:hideMark/>
-          </w:tcPr>
-          <w:p>
-            <w:pPr>
-              <w:spacing w:after="0" w:line="240" w:lineRule="auto"/>
-              <w:rPr>
-                <w:rFonts w:ascii="Calibri" w:eastAsia="Times New Roman" w:hAnsi="Calibri" w:cs="Calibri"/>
-                <w:b/>
-                <w:bCs/>
-                <w:color w:val="3F3F3F"/>
-              </w:rPr>
-            </w:pPr>
-            <w:proofErr w:type="spellStart"/>
-            <w:r>
-              <w:rPr>
-                <w:rFonts w:ascii="Calibri" w:eastAsia="Times New Roman" w:hAnsi="Calibri" w:cs="Calibri"/>
-                <w:b/>
-                <w:bCs/>
-                <w:color w:val="3F3F3F"/>
-              </w:rPr>
-              <w:t>vulnerability.date_created</w:t>
-            </w:r>
-            <w:proofErr w:type="spellEnd"/>
+              <w:bottom w:val="nil"/>
+              <w:right w:val="nil"/>
+            </w:tcBorders>
+            <w:shd w:val="clear" w:color="auto" w:fill="auto"/>
+            <w:noWrap/>
+            <w:vAlign w:val="bottom"/>
+            <w:hideMark/>
+          </w:tcPr>
+          <w:p>
+            <w:pPr>
+              <w:spacing w:after="0" w:line="240" w:lineRule="auto"/>
+              <w:rPr>
+                <w:rFonts w:ascii="Calibri" w:eastAsia="Times New Roman" w:hAnsi="Calibri" w:cs="Calibri"/>
+                <w:b/>
+                <w:bCs/>
+                <w:color w:val="3F3F3F"/>
+              </w:rPr>
+            </w:pPr>
           </w:p>
         </w:tc>
         <w:tc>
@@ -2701,33 +3334,148 @@
             <w:tcBorders>
               <w:top w:val="nil"/>
               <w:left w:val="nil"/>
-              <w:bottom w:val="single" w:sz="4" w:space="0" w:color="3F3F3F"/>
-              <w:right w:val="single" w:sz="4" w:space="0" w:color="3F3F3F"/>
-            </w:tcBorders>
-            <w:shd w:val="clear" w:color="000000" w:fill="F2F2F2"/>
-            <w:noWrap/>
-            <w:vAlign w:val="bottom"/>
-            <w:hideMark/>
-          </w:tcPr>
-          <w:p>
-            <w:pPr>
-              <w:spacing w:after="0" w:line="240" w:lineRule="auto"/>
-              <w:rPr>
-                <w:rFonts w:ascii="Calibri" w:eastAsia="Times New Roman" w:hAnsi="Calibri" w:cs="Calibri"/>
-                <w:b/>
-                <w:bCs/>
-                <w:color w:val="3F3F3F"/>
-              </w:rPr>
-            </w:pPr>
-            <w:proofErr w:type="spellStart"/>
-            <w:r>
-              <w:rPr>
-                <w:rFonts w:ascii="Calibri" w:eastAsia="Times New Roman" w:hAnsi="Calibri" w:cs="Calibri"/>
-                <w:b/>
-                <w:bCs/>
-                <w:color w:val="3F3F3F"/>
-              </w:rPr>
-              <w:t>vulnerability.date_modified</w:t>
+              <w:bottom w:val="nil"/>
+              <w:right w:val="nil"/>
+            </w:tcBorders>
+            <w:shd w:val="clear" w:color="auto" w:fill="auto"/>
+            <w:noWrap/>
+            <w:vAlign w:val="bottom"/>
+            <w:hideMark/>
+          </w:tcPr>
+          <w:p>
+            <w:pPr>
+              <w:spacing w:after="0" w:line="240" w:lineRule="auto"/>
+              <w:rPr>
+                <w:rFonts w:ascii="Times New Roman" w:eastAsia="Times New Roman" w:hAnsi="Times New Roman" w:cs="Times New Roman"/>
+                <w:sz w:val="20"/>
+                <w:szCs w:val="20"/>
+              </w:rPr>
+            </w:pPr>
+          </w:p>
+        </w:tc>
+      </w:tr>
+    </w:tbl>
+    <w:p/>
+    <w:tbl>
+      <w:tblPr>
+        <w:tblW w:w="10800" w:type="dxa"/>
+        <w:tblInd w:w="-725" w:type="dxa"/>
+        <w:tblLook w:val="04A0" w:firstRow="1" w:lastRow="0" w:firstColumn="1" w:lastColumn="0" w:noHBand="0" w:noVBand="1"/>
+      </w:tblPr>
+      <w:tblGrid>
+        <w:gridCol w:w="3220"/>
+        <w:gridCol w:w="3340"/>
+        <w:gridCol w:w="4240"/>
+      </w:tblGrid>
+      <w:tr>
+        <w:trPr>
+          <w:trHeight w:val="300"/>
+        </w:trPr>
+        <w:tc>
+          <w:tcPr>
+            <w:tcW w:w="3220" w:type="dxa"/>
+            <w:tcBorders>
+              <w:top w:val="single" w:sz="4" w:space="0" w:color="auto"/>
+              <w:left w:val="single" w:sz="4" w:space="0" w:color="auto"/>
+              <w:bottom w:val="single" w:sz="4" w:space="0" w:color="auto"/>
+              <w:right w:val="single" w:sz="4" w:space="0" w:color="auto"/>
+            </w:tcBorders>
+            <w:shd w:val="clear" w:color="000000" w:fill="F2F2F2"/>
+            <w:noWrap/>
+            <w:vAlign w:val="bottom"/>
+            <w:hideMark/>
+          </w:tcPr>
+          <w:p>
+            <w:pPr>
+              <w:spacing w:after="0" w:line="240" w:lineRule="auto"/>
+              <w:rPr>
+                <w:rFonts w:ascii="Calibri" w:eastAsia="Times New Roman" w:hAnsi="Calibri" w:cs="Calibri"/>
+                <w:b/>
+                <w:bCs/>
+                <w:color w:val="FA7D00"/>
+                <w:u w:val="single"/>
+              </w:rPr>
+            </w:pPr>
+            <w:r>
+              <w:rPr>
+                <w:rFonts w:ascii="Calibri" w:eastAsia="Times New Roman" w:hAnsi="Calibri" w:cs="Calibri"/>
+                <w:b/>
+                <w:bCs/>
+                <w:color w:val="FA7D00"/>
+                <w:u w:val="single"/>
+              </w:rPr>
+              <w:t>target.name</w:t>
+            </w:r>
+          </w:p>
+        </w:tc>
+        <w:tc>
+          <w:tcPr>
+            <w:tcW w:w="3340" w:type="dxa"/>
+            <w:tcBorders>
+              <w:top w:val="single" w:sz="4" w:space="0" w:color="auto"/>
+              <w:left w:val="nil"/>
+              <w:bottom w:val="single" w:sz="4" w:space="0" w:color="auto"/>
+              <w:right w:val="single" w:sz="4" w:space="0" w:color="auto"/>
+            </w:tcBorders>
+            <w:shd w:val="clear" w:color="000000" w:fill="F2F2F2"/>
+            <w:noWrap/>
+            <w:vAlign w:val="bottom"/>
+            <w:hideMark/>
+          </w:tcPr>
+          <w:p>
+            <w:pPr>
+              <w:spacing w:after="0" w:line="240" w:lineRule="auto"/>
+              <w:rPr>
+                <w:rFonts w:ascii="Calibri" w:eastAsia="Times New Roman" w:hAnsi="Calibri" w:cs="Calibri"/>
+                <w:b/>
+                <w:bCs/>
+                <w:color w:val="FA7D00"/>
+              </w:rPr>
+            </w:pPr>
+            <w:r>
+              <w:rPr>
+                <w:rFonts w:ascii="Calibri" w:eastAsia="Times New Roman" w:hAnsi="Calibri" w:cs="Calibri"/>
+                <w:b/>
+                <w:bCs/>
+                <w:color w:val="FA7D00"/>
+              </w:rPr>
+              <w:t>application.name</w:t>
+            </w:r>
+          </w:p>
+        </w:tc>
+        <w:tc>
+          <w:tcPr>
+            <w:tcW w:w="4240" w:type="dxa"/>
+            <w:tcBorders>
+              <w:top w:val="single" w:sz="4" w:space="0" w:color="3F3F3F"/>
+              <w:left w:val="single" w:sz="4" w:space="0" w:color="3F3F3F"/>
+              <w:bottom w:val="single" w:sz="4" w:space="0" w:color="3F3F3F"/>
+              <w:right w:val="single" w:sz="4" w:space="0" w:color="3F3F3F"/>
+            </w:tcBorders>
+            <w:shd w:val="clear" w:color="000000" w:fill="F2F2F2"/>
+            <w:noWrap/>
+            <w:vAlign w:val="bottom"/>
+            <w:hideMark/>
+          </w:tcPr>
+          <w:p>
+            <w:pPr>
+              <w:spacing w:after="0" w:line="240" w:lineRule="auto"/>
+              <w:rPr>
+                <w:rFonts w:ascii="Calibri" w:eastAsia="Times New Roman" w:hAnsi="Calibri" w:cs="Calibri"/>
+                <w:b/>
+                <w:bCs/>
+                <w:color w:val="3F3F3F"/>
+              </w:rPr>
+            </w:pPr>
+            <w:proofErr w:type="spellStart"/>
+            <w:r>
+              <w:rPr>
+                <w:rFonts w:ascii="Calibri" w:eastAsia="Times New Roman" w:hAnsi="Calibri" w:cs="Calibri"/>
+                <w:b/>
+                <w:bCs/>
+                <w:color w:val="3F3F3F"/>
+              </w:rPr>
+              <w:t>target.date_created</w:t>
             </w:r>
             <w:proofErr w:type="spellEnd"/>
           </w:p>
@@ -2741,7 +3489,7 @@
           <w:tcPr>
             <w:tcW w:w="3220" w:type="dxa"/>
             <w:tcBorders>
-              <w:top w:val="nil"/>
+              <w:top w:val="single" w:sz="4" w:space="0" w:color="3F3F3F"/>
               <w:left w:val="single" w:sz="4" w:space="0" w:color="3F3F3F"/>
               <w:bottom w:val="single" w:sz="4" w:space="0" w:color="3F3F3F"/>
               <w:right w:val="single" w:sz="4" w:space="0" w:color="3F3F3F"/>
@@ -2769,7 +3517,7 @@
                 <w:bCs/>
                 <w:color w:val="3F3F3F"/>
               </w:rPr>
-              <w:t>application.date_created</w:t>
+              <w:t>target.date_modified</w:t>
             </w:r>
             <w:proofErr w:type="spellEnd"/>
           </w:p>
@@ -2778,37 +3526,35 @@
           <w:tcPr>
             <w:tcW w:w="3340" w:type="dxa"/>
             <w:tcBorders>
-              <w:top w:val="nil"/>
-              <w:left w:val="nil"/>
-              <w:bottom w:val="single" w:sz="4" w:space="0" w:color="3F3F3F"/>
-              <w:right w:val="single" w:sz="4" w:space="0" w:color="3F3F3F"/>
-            </w:tcBorders>
-            <w:shd w:val="clear" w:color="000000" w:fill="F2F2F2"/>
-            <w:noWrap/>
-            <w:vAlign w:val="bottom"/>
-            <w:hideMark/>
-          </w:tcPr>
-          <w:p>
-            <w:pPr>
-              <w:spacing w:after="0" w:line="240" w:lineRule="auto"/>
-              <w:rPr>
-                <w:rFonts w:ascii="Calibri" w:eastAsia="Times New Roman" w:hAnsi="Calibri" w:cs="Calibri"/>
-                <w:b/>
-                <w:bCs/>
-                <w:color w:val="3F3F3F"/>
-              </w:rPr>
-            </w:pPr>
-            <w:proofErr w:type="spellStart"/>
-            <w:r>
-              <w:rPr>
-                <w:rFonts w:ascii="Calibri" w:eastAsia="Times New Roman" w:hAnsi="Calibri" w:cs="Calibri"/>
-                <w:b/>
-                <w:bCs/>
-                <w:color w:val="3F3F3F"/>
-              </w:rPr>
-              <w:t>application.date_modified</w:t>
-            </w:r>
-            <w:proofErr w:type="spellEnd"/>
+              <w:top w:val="single" w:sz="4" w:space="0" w:color="3F3F3F"/>
+              <w:left w:val="nil"/>
+              <w:bottom w:val="single" w:sz="4" w:space="0" w:color="3F3F3F"/>
+              <w:right w:val="single" w:sz="4" w:space="0" w:color="3F3F3F"/>
+            </w:tcBorders>
+            <w:shd w:val="clear" w:color="000000" w:fill="F2F2F2"/>
+            <w:noWrap/>
+            <w:vAlign w:val="bottom"/>
+            <w:hideMark/>
+          </w:tcPr>
+          <w:p>
+            <w:pPr>
+              <w:spacing w:after="0" w:line="240" w:lineRule="auto"/>
+              <w:rPr>
+                <w:rFonts w:ascii="Calibri" w:eastAsia="Times New Roman" w:hAnsi="Calibri" w:cs="Calibri"/>
+                <w:b/>
+                <w:bCs/>
+                <w:color w:val="3F3F3F"/>
+              </w:rPr>
+            </w:pPr>
+            <w:r>
+              <w:rPr>
+                <w:rFonts w:ascii="Calibri" w:eastAsia="Times New Roman" w:hAnsi="Calibri" w:cs="Calibri"/>
+                <w:b/>
+                <w:bCs/>
+                <w:color w:val="3F3F3F"/>
+              </w:rPr>
+              <w:t>os.name</w:t>
+            </w:r>
           </w:p>
         </w:tc>
         <w:tc>
@@ -2843,7 +3589,7 @@
                 <w:bCs/>
                 <w:color w:val="3F3F3F"/>
               </w:rPr>
-              <w:t>os.date_modified</w:t>
+              <w:t>os.version</w:t>
             </w:r>
             <w:proofErr w:type="spellEnd"/>
           </w:p>
@@ -2877,6 +3623,41 @@
                 <w:color w:val="3F3F3F"/>
               </w:rPr>
             </w:pPr>
+            <w:r>
+              <w:rPr>
+                <w:rFonts w:ascii="Calibri" w:eastAsia="Times New Roman" w:hAnsi="Calibri" w:cs="Calibri"/>
+                <w:b/>
+                <w:bCs/>
+                <w:color w:val="3F3F3F"/>
+              </w:rPr>
+              <w:t>architecture.name</w:t>
+            </w:r>
+          </w:p>
+        </w:tc>
+        <w:tc>
+          <w:tcPr>
+            <w:tcW w:w="3340" w:type="dxa"/>
+            <w:tcBorders>
+              <w:top w:val="nil"/>
+              <w:left w:val="nil"/>
+              <w:bottom w:val="single" w:sz="4" w:space="0" w:color="3F3F3F"/>
+              <w:right w:val="single" w:sz="4" w:space="0" w:color="3F3F3F"/>
+            </w:tcBorders>
+            <w:shd w:val="clear" w:color="000000" w:fill="F2F2F2"/>
+            <w:noWrap/>
+            <w:vAlign w:val="bottom"/>
+            <w:hideMark/>
+          </w:tcPr>
+          <w:p>
+            <w:pPr>
+              <w:spacing w:after="0" w:line="240" w:lineRule="auto"/>
+              <w:rPr>
+                <w:rFonts w:ascii="Calibri" w:eastAsia="Times New Roman" w:hAnsi="Calibri" w:cs="Calibri"/>
+                <w:b/>
+                <w:bCs/>
+                <w:color w:val="3F3F3F"/>
+              </w:rPr>
+            </w:pPr>
             <w:proofErr w:type="spellStart"/>
             <w:r>
               <w:rPr>
@@ -2892,37 +3673,133 @@
         </w:tc>
         <w:tc>
           <w:tcPr>
+            <w:tcW w:w="4240" w:type="dxa"/>
+            <w:tcBorders>
+              <w:top w:val="nil"/>
+              <w:left w:val="nil"/>
+              <w:bottom w:val="single" w:sz="4" w:space="0" w:color="3F3F3F"/>
+              <w:right w:val="single" w:sz="4" w:space="0" w:color="3F3F3F"/>
+            </w:tcBorders>
+            <w:shd w:val="clear" w:color="000000" w:fill="F2F2F2"/>
+            <w:noWrap/>
+            <w:vAlign w:val="bottom"/>
+            <w:hideMark/>
+          </w:tcPr>
+          <w:p>
+            <w:pPr>
+              <w:spacing w:after="0" w:line="240" w:lineRule="auto"/>
+              <w:rPr>
+                <w:rFonts w:ascii="Calibri" w:eastAsia="Times New Roman" w:hAnsi="Calibri" w:cs="Calibri"/>
+                <w:b/>
+                <w:bCs/>
+                <w:color w:val="3F3F3F"/>
+              </w:rPr>
+            </w:pPr>
+            <w:proofErr w:type="spellStart"/>
+            <w:r>
+              <w:rPr>
+                <w:rFonts w:ascii="Calibri" w:eastAsia="Times New Roman" w:hAnsi="Calibri" w:cs="Calibri"/>
+                <w:b/>
+                <w:bCs/>
+                <w:color w:val="3F3F3F"/>
+              </w:rPr>
+              <w:t>user.user_id</w:t>
+            </w:r>
+            <w:proofErr w:type="spellEnd"/>
+          </w:p>
+        </w:tc>
+      </w:tr>
+    </w:tbl>
+    <w:p/>
+    <w:tbl>
+      <w:tblPr>
+        <w:tblW w:w="10800" w:type="dxa"/>
+        <w:tblInd w:w="-725" w:type="dxa"/>
+        <w:tblLook w:val="04A0" w:firstRow="1" w:lastRow="0" w:firstColumn="1" w:lastColumn="0" w:noHBand="0" w:noVBand="1"/>
+      </w:tblPr>
+      <w:tblGrid>
+        <w:gridCol w:w="3220"/>
+        <w:gridCol w:w="3340"/>
+        <w:gridCol w:w="4240"/>
+      </w:tblGrid>
+      <w:tr>
+        <w:trPr>
+          <w:trHeight w:val="300"/>
+        </w:trPr>
+        <w:tc>
+          <w:tcPr>
+            <w:tcW w:w="3220" w:type="dxa"/>
+            <w:tcBorders>
+              <w:top w:val="single" w:sz="4" w:space="0" w:color="3F3F3F"/>
+              <w:left w:val="single" w:sz="4" w:space="0" w:color="3F3F3F"/>
+              <w:bottom w:val="nil"/>
+              <w:right w:val="nil"/>
+            </w:tcBorders>
+            <w:shd w:val="clear" w:color="000000" w:fill="F2F2F2"/>
+            <w:noWrap/>
+            <w:vAlign w:val="bottom"/>
+            <w:hideMark/>
+          </w:tcPr>
+          <w:p>
+            <w:pPr>
+              <w:spacing w:after="0" w:line="240" w:lineRule="auto"/>
+              <w:rPr>
+                <w:rFonts w:ascii="Calibri" w:eastAsia="Times New Roman" w:hAnsi="Calibri" w:cs="Calibri"/>
+                <w:b/>
+                <w:bCs/>
+                <w:color w:val="FA7D00"/>
+                <w:u w:val="single"/>
+              </w:rPr>
+            </w:pPr>
+            <w:proofErr w:type="spellStart"/>
+            <w:r>
+              <w:rPr>
+                <w:rFonts w:ascii="Calibri" w:eastAsia="Times New Roman" w:hAnsi="Calibri" w:cs="Calibri"/>
+                <w:b/>
+                <w:bCs/>
+                <w:color w:val="FA7D00"/>
+                <w:u w:val="single"/>
+              </w:rPr>
+              <w:t>result.result_id</w:t>
+            </w:r>
+            <w:proofErr w:type="spellEnd"/>
+          </w:p>
+        </w:tc>
+        <w:tc>
+          <w:tcPr>
             <w:tcW w:w="3340" w:type="dxa"/>
             <w:tcBorders>
-              <w:top w:val="nil"/>
-              <w:left w:val="nil"/>
-              <w:bottom w:val="single" w:sz="4" w:space="0" w:color="3F3F3F"/>
-              <w:right w:val="single" w:sz="4" w:space="0" w:color="3F3F3F"/>
-            </w:tcBorders>
-            <w:shd w:val="clear" w:color="000000" w:fill="F2F2F2"/>
-            <w:noWrap/>
-            <w:vAlign w:val="bottom"/>
-            <w:hideMark/>
-          </w:tcPr>
-          <w:p>
-            <w:pPr>
-              <w:spacing w:after="0" w:line="240" w:lineRule="auto"/>
-              <w:rPr>
-                <w:rFonts w:ascii="Calibri" w:eastAsia="Times New Roman" w:hAnsi="Calibri" w:cs="Calibri"/>
-                <w:b/>
-                <w:bCs/>
-                <w:color w:val="3F3F3F"/>
-              </w:rPr>
-            </w:pPr>
-            <w:proofErr w:type="spellStart"/>
-            <w:r>
-              <w:rPr>
-                <w:rFonts w:ascii="Calibri" w:eastAsia="Times New Roman" w:hAnsi="Calibri" w:cs="Calibri"/>
-                <w:b/>
-                <w:bCs/>
-                <w:color w:val="3F3F3F"/>
-              </w:rPr>
-              <w:t>target.date_created</w:t>
+              <w:top w:val="single" w:sz="4" w:space="0" w:color="3F3F3F"/>
+              <w:left w:val="single" w:sz="4" w:space="0" w:color="auto"/>
+              <w:bottom w:val="single" w:sz="4" w:space="0" w:color="auto"/>
+              <w:right w:val="single" w:sz="4" w:space="0" w:color="3F3F3F"/>
+            </w:tcBorders>
+            <w:shd w:val="clear" w:color="000000" w:fill="F2F2F2"/>
+            <w:noWrap/>
+            <w:vAlign w:val="bottom"/>
+            <w:hideMark/>
+          </w:tcPr>
+          <w:p>
+            <w:pPr>
+              <w:spacing w:after="0" w:line="240" w:lineRule="auto"/>
+              <w:rPr>
+                <w:rFonts w:ascii="Calibri" w:eastAsia="Times New Roman" w:hAnsi="Calibri" w:cs="Calibri"/>
+                <w:b/>
+                <w:bCs/>
+                <w:color w:val="FA7D00"/>
+                <w:u w:val="single"/>
+              </w:rPr>
+            </w:pPr>
+            <w:proofErr w:type="spellStart"/>
+            <w:r>
+              <w:rPr>
+                <w:rFonts w:ascii="Calibri" w:eastAsia="Times New Roman" w:hAnsi="Calibri" w:cs="Calibri"/>
+                <w:b/>
+                <w:bCs/>
+                <w:color w:val="FA7D00"/>
+                <w:u w:val="single"/>
+              </w:rPr>
+              <w:t>exploit.exploit_id</w:t>
             </w:r>
             <w:proofErr w:type="spellEnd"/>
           </w:p>
@@ -2931,35 +3808,35 @@
           <w:tcPr>
             <w:tcW w:w="4240" w:type="dxa"/>
             <w:tcBorders>
-              <w:top w:val="nil"/>
-              <w:left w:val="nil"/>
-              <w:bottom w:val="single" w:sz="4" w:space="0" w:color="3F3F3F"/>
-              <w:right w:val="single" w:sz="4" w:space="0" w:color="3F3F3F"/>
-            </w:tcBorders>
-            <w:shd w:val="clear" w:color="000000" w:fill="F2F2F2"/>
-            <w:noWrap/>
-            <w:vAlign w:val="bottom"/>
-            <w:hideMark/>
-          </w:tcPr>
-          <w:p>
-            <w:pPr>
-              <w:spacing w:after="0" w:line="240" w:lineRule="auto"/>
-              <w:rPr>
-                <w:rFonts w:ascii="Calibri" w:eastAsia="Times New Roman" w:hAnsi="Calibri" w:cs="Calibri"/>
-                <w:b/>
-                <w:bCs/>
-                <w:color w:val="3F3F3F"/>
-              </w:rPr>
-            </w:pPr>
-            <w:proofErr w:type="spellStart"/>
-            <w:r>
-              <w:rPr>
-                <w:rFonts w:ascii="Calibri" w:eastAsia="Times New Roman" w:hAnsi="Calibri" w:cs="Calibri"/>
-                <w:b/>
-                <w:bCs/>
-                <w:color w:val="3F3F3F"/>
-              </w:rPr>
-              <w:t>target.date_modified</w:t>
+              <w:top w:val="single" w:sz="4" w:space="0" w:color="3F3F3F"/>
+              <w:left w:val="nil"/>
+              <w:bottom w:val="single" w:sz="4" w:space="0" w:color="3F3F3F"/>
+              <w:right w:val="single" w:sz="4" w:space="0" w:color="3F3F3F"/>
+            </w:tcBorders>
+            <w:shd w:val="clear" w:color="000000" w:fill="F2F2F2"/>
+            <w:noWrap/>
+            <w:vAlign w:val="bottom"/>
+            <w:hideMark/>
+          </w:tcPr>
+          <w:p>
+            <w:pPr>
+              <w:spacing w:after="0" w:line="240" w:lineRule="auto"/>
+              <w:rPr>
+                <w:rFonts w:ascii="Calibri" w:eastAsia="Times New Roman" w:hAnsi="Calibri" w:cs="Calibri"/>
+                <w:b/>
+                <w:bCs/>
+                <w:color w:val="3F3F3F"/>
+              </w:rPr>
+            </w:pPr>
+            <w:proofErr w:type="spellStart"/>
+            <w:r>
+              <w:rPr>
+                <w:rFonts w:ascii="Calibri" w:eastAsia="Times New Roman" w:hAnsi="Calibri" w:cs="Calibri"/>
+                <w:b/>
+                <w:bCs/>
+                <w:color w:val="3F3F3F"/>
+              </w:rPr>
+              <w:t>result.date_created</w:t>
             </w:r>
             <w:proofErr w:type="spellEnd"/>
           </w:p>
@@ -2973,7 +3850,7 @@
           <w:tcPr>
             <w:tcW w:w="3220" w:type="dxa"/>
             <w:tcBorders>
-              <w:top w:val="nil"/>
+              <w:top w:val="single" w:sz="4" w:space="0" w:color="3F3F3F"/>
               <w:left w:val="single" w:sz="4" w:space="0" w:color="3F3F3F"/>
               <w:bottom w:val="single" w:sz="4" w:space="0" w:color="3F3F3F"/>
               <w:right w:val="single" w:sz="4" w:space="0" w:color="3F3F3F"/>
@@ -2993,52 +3870,50 @@
                 <w:color w:val="3F3F3F"/>
               </w:rPr>
             </w:pPr>
-            <w:proofErr w:type="spellStart"/>
-            <w:r>
-              <w:rPr>
-                <w:rFonts w:ascii="Calibri" w:eastAsia="Times New Roman" w:hAnsi="Calibri" w:cs="Calibri"/>
-                <w:b/>
-                <w:bCs/>
-                <w:color w:val="3F3F3F"/>
-              </w:rPr>
-              <w:t>thread.date_created</w:t>
-            </w:r>
-            <w:proofErr w:type="spellEnd"/>
+            <w:r>
+              <w:rPr>
+                <w:rFonts w:ascii="Calibri" w:eastAsia="Times New Roman" w:hAnsi="Calibri" w:cs="Calibri"/>
+                <w:b/>
+                <w:bCs/>
+                <w:color w:val="3F3F3F"/>
+              </w:rPr>
+              <w:t>target.name</w:t>
+            </w:r>
           </w:p>
         </w:tc>
         <w:tc>
           <w:tcPr>
             <w:tcW w:w="3340" w:type="dxa"/>
             <w:tcBorders>
-              <w:top w:val="nil"/>
-              <w:left w:val="nil"/>
-              <w:bottom w:val="single" w:sz="4" w:space="0" w:color="3F3F3F"/>
-              <w:right w:val="single" w:sz="4" w:space="0" w:color="3F3F3F"/>
-            </w:tcBorders>
-            <w:shd w:val="clear" w:color="000000" w:fill="F2F2F2"/>
-            <w:noWrap/>
-            <w:vAlign w:val="bottom"/>
-            <w:hideMark/>
-          </w:tcPr>
-          <w:p>
-            <w:pPr>
-              <w:spacing w:after="0" w:line="240" w:lineRule="auto"/>
-              <w:rPr>
-                <w:rFonts w:ascii="Calibri" w:eastAsia="Times New Roman" w:hAnsi="Calibri" w:cs="Calibri"/>
-                <w:b/>
-                <w:bCs/>
-                <w:color w:val="3F3F3F"/>
-              </w:rPr>
-            </w:pPr>
-            <w:proofErr w:type="spellStart"/>
-            <w:r>
-              <w:rPr>
-                <w:rFonts w:ascii="Calibri" w:eastAsia="Times New Roman" w:hAnsi="Calibri" w:cs="Calibri"/>
-                <w:b/>
-                <w:bCs/>
-                <w:color w:val="3F3F3F"/>
-              </w:rPr>
-              <w:t>thread.date_modified</w:t>
+              <w:top w:val="single" w:sz="4" w:space="0" w:color="3F3F3F"/>
+              <w:left w:val="nil"/>
+              <w:bottom w:val="single" w:sz="4" w:space="0" w:color="3F3F3F"/>
+              <w:right w:val="single" w:sz="4" w:space="0" w:color="3F3F3F"/>
+            </w:tcBorders>
+            <w:shd w:val="clear" w:color="000000" w:fill="F2F2F2"/>
+            <w:noWrap/>
+            <w:vAlign w:val="bottom"/>
+            <w:hideMark/>
+          </w:tcPr>
+          <w:p>
+            <w:pPr>
+              <w:spacing w:after="0" w:line="240" w:lineRule="auto"/>
+              <w:rPr>
+                <w:rFonts w:ascii="Calibri" w:eastAsia="Times New Roman" w:hAnsi="Calibri" w:cs="Calibri"/>
+                <w:b/>
+                <w:bCs/>
+                <w:color w:val="3F3F3F"/>
+              </w:rPr>
+            </w:pPr>
+            <w:proofErr w:type="spellStart"/>
+            <w:r>
+              <w:rPr>
+                <w:rFonts w:ascii="Calibri" w:eastAsia="Times New Roman" w:hAnsi="Calibri" w:cs="Calibri"/>
+                <w:b/>
+                <w:bCs/>
+                <w:color w:val="3F3F3F"/>
+              </w:rPr>
+              <w:t>user.user_id</w:t>
             </w:r>
             <w:proofErr w:type="spellEnd"/>
           </w:p>
@@ -3049,35 +3924,155 @@
             <w:tcBorders>
               <w:top w:val="nil"/>
               <w:left w:val="nil"/>
-              <w:bottom w:val="single" w:sz="4" w:space="0" w:color="3F3F3F"/>
-              <w:right w:val="single" w:sz="4" w:space="0" w:color="3F3F3F"/>
-            </w:tcBorders>
-            <w:shd w:val="clear" w:color="000000" w:fill="F2F2F2"/>
-            <w:noWrap/>
-            <w:vAlign w:val="bottom"/>
-            <w:hideMark/>
-          </w:tcPr>
-          <w:p>
-            <w:pPr>
-              <w:spacing w:after="0" w:line="240" w:lineRule="auto"/>
-              <w:rPr>
-                <w:rFonts w:ascii="Calibri" w:eastAsia="Times New Roman" w:hAnsi="Calibri" w:cs="Calibri"/>
-                <w:b/>
-                <w:bCs/>
-                <w:color w:val="3F3F3F"/>
-              </w:rPr>
-            </w:pPr>
-            <w:proofErr w:type="spellStart"/>
-            <w:r>
-              <w:rPr>
-                <w:rFonts w:ascii="Calibri" w:eastAsia="Times New Roman" w:hAnsi="Calibri" w:cs="Calibri"/>
-                <w:b/>
-                <w:bCs/>
-                <w:color w:val="3F3F3F"/>
-              </w:rPr>
-              <w:t>post.date_modified</w:t>
-            </w:r>
-            <w:proofErr w:type="spellEnd"/>
+              <w:bottom w:val="nil"/>
+              <w:right w:val="nil"/>
+            </w:tcBorders>
+            <w:shd w:val="clear" w:color="auto" w:fill="auto"/>
+            <w:noWrap/>
+            <w:vAlign w:val="bottom"/>
+            <w:hideMark/>
+          </w:tcPr>
+          <w:p>
+            <w:pPr>
+              <w:spacing w:after="0" w:line="240" w:lineRule="auto"/>
+              <w:rPr>
+                <w:rFonts w:ascii="Calibri" w:eastAsia="Times New Roman" w:hAnsi="Calibri" w:cs="Calibri"/>
+                <w:b/>
+                <w:bCs/>
+                <w:color w:val="3F3F3F"/>
+              </w:rPr>
+            </w:pPr>
+          </w:p>
+        </w:tc>
+      </w:tr>
+    </w:tbl>
+    <w:p/>
+    <w:tbl>
+      <w:tblPr>
+        <w:tblW w:w="10800" w:type="dxa"/>
+        <w:tblInd w:w="-725" w:type="dxa"/>
+        <w:tblLook w:val="04A0" w:firstRow="1" w:lastRow="0" w:firstColumn="1" w:lastColumn="0" w:noHBand="0" w:noVBand="1"/>
+      </w:tblPr>
+      <w:tblGrid>
+        <w:gridCol w:w="3220"/>
+        <w:gridCol w:w="3340"/>
+        <w:gridCol w:w="4240"/>
+      </w:tblGrid>
+      <w:tr>
+        <w:trPr>
+          <w:trHeight w:val="300"/>
+        </w:trPr>
+        <w:tc>
+          <w:tcPr>
+            <w:tcW w:w="3220" w:type="dxa"/>
+            <w:tcBorders>
+              <w:top w:val="single" w:sz="4" w:space="0" w:color="auto"/>
+              <w:left w:val="single" w:sz="4" w:space="0" w:color="auto"/>
+              <w:bottom w:val="single" w:sz="4" w:space="0" w:color="auto"/>
+              <w:right w:val="single" w:sz="4" w:space="0" w:color="auto"/>
+            </w:tcBorders>
+            <w:shd w:val="clear" w:color="000000" w:fill="F2F2F2"/>
+            <w:noWrap/>
+            <w:vAlign w:val="bottom"/>
+            <w:hideMark/>
+          </w:tcPr>
+          <w:p>
+            <w:pPr>
+              <w:spacing w:after="0" w:line="240" w:lineRule="auto"/>
+              <w:rPr>
+                <w:rFonts w:ascii="Calibri" w:eastAsia="Times New Roman" w:hAnsi="Calibri" w:cs="Calibri"/>
+                <w:b/>
+                <w:bCs/>
+                <w:color w:val="FA7D00"/>
+                <w:u w:val="single"/>
+              </w:rPr>
+            </w:pPr>
+            <w:proofErr w:type="spellStart"/>
+            <w:r>
+              <w:rPr>
+                <w:rFonts w:ascii="Calibri" w:eastAsia="Times New Roman" w:hAnsi="Calibri" w:cs="Calibri"/>
+                <w:b/>
+                <w:bCs/>
+                <w:color w:val="FA7D00"/>
+                <w:u w:val="single"/>
+              </w:rPr>
+              <w:t>exploit.exploit_id</w:t>
+            </w:r>
+            <w:proofErr w:type="spellEnd"/>
+          </w:p>
+        </w:tc>
+        <w:tc>
+          <w:tcPr>
+            <w:tcW w:w="3340" w:type="dxa"/>
+            <w:tcBorders>
+              <w:top w:val="single" w:sz="4" w:space="0" w:color="auto"/>
+              <w:left w:val="nil"/>
+              <w:bottom w:val="single" w:sz="4" w:space="0" w:color="auto"/>
+              <w:right w:val="single" w:sz="4" w:space="0" w:color="auto"/>
+            </w:tcBorders>
+            <w:shd w:val="clear" w:color="000000" w:fill="F2F2F2"/>
+            <w:noWrap/>
+            <w:vAlign w:val="bottom"/>
+            <w:hideMark/>
+          </w:tcPr>
+          <w:p>
+            <w:pPr>
+              <w:spacing w:after="0" w:line="240" w:lineRule="auto"/>
+              <w:rPr>
+                <w:rFonts w:ascii="Calibri" w:eastAsia="Times New Roman" w:hAnsi="Calibri" w:cs="Calibri"/>
+                <w:b/>
+                <w:bCs/>
+                <w:color w:val="FA7D00"/>
+                <w:u w:val="single"/>
+              </w:rPr>
+            </w:pPr>
+            <w:r>
+              <w:rPr>
+                <w:rFonts w:ascii="Calibri" w:eastAsia="Times New Roman" w:hAnsi="Calibri" w:cs="Calibri"/>
+                <w:b/>
+                <w:bCs/>
+                <w:color w:val="FA7D00"/>
+                <w:u w:val="single"/>
+              </w:rPr>
+              <w:t>application.name</w:t>
+            </w:r>
+          </w:p>
+        </w:tc>
+        <w:tc>
+          <w:tcPr>
+            <w:tcW w:w="4240" w:type="dxa"/>
+            <w:tcBorders>
+              <w:top w:val="single" w:sz="4" w:space="0" w:color="auto"/>
+              <w:left w:val="nil"/>
+              <w:bottom w:val="single" w:sz="4" w:space="0" w:color="auto"/>
+              <w:right w:val="single" w:sz="4" w:space="0" w:color="auto"/>
+            </w:tcBorders>
+            <w:shd w:val="clear" w:color="000000" w:fill="F2F2F2"/>
+            <w:noWrap/>
+            <w:vAlign w:val="bottom"/>
+            <w:hideMark/>
+          </w:tcPr>
+          <w:p>
+            <w:pPr>
+              <w:spacing w:after="0" w:line="240" w:lineRule="auto"/>
+              <w:rPr>
+                <w:rFonts w:ascii="Calibri" w:eastAsia="Times New Roman" w:hAnsi="Calibri" w:cs="Calibri"/>
+                <w:b/>
+                <w:bCs/>
+                <w:color w:val="FA7D00"/>
+                <w:u w:val="single"/>
+              </w:rPr>
+            </w:pPr>
+            <w:r>
+              <w:rPr>
+                <w:rFonts w:ascii="Calibri" w:eastAsia="Times New Roman" w:hAnsi="Calibri" w:cs="Calibri"/>
+                <w:b/>
+                <w:bCs/>
+                <w:color w:val="FA7D00"/>
+                <w:u w:val="single"/>
+              </w:rPr>
+              <w:t>os.name</w:t>
+            </w:r>
           </w:p>
         </w:tc>
       </w:tr>
@@ -3090,6 +4085,43 @@
             <w:tcW w:w="3220" w:type="dxa"/>
             <w:tcBorders>
               <w:top w:val="nil"/>
+              <w:left w:val="single" w:sz="4" w:space="0" w:color="auto"/>
+              <w:bottom w:val="single" w:sz="4" w:space="0" w:color="auto"/>
+              <w:right w:val="single" w:sz="4" w:space="0" w:color="auto"/>
+            </w:tcBorders>
+            <w:shd w:val="clear" w:color="000000" w:fill="F2F2F2"/>
+            <w:noWrap/>
+            <w:vAlign w:val="bottom"/>
+            <w:hideMark/>
+          </w:tcPr>
+          <w:p>
+            <w:pPr>
+              <w:spacing w:after="0" w:line="240" w:lineRule="auto"/>
+              <w:rPr>
+                <w:rFonts w:ascii="Calibri" w:eastAsia="Times New Roman" w:hAnsi="Calibri" w:cs="Calibri"/>
+                <w:b/>
+                <w:bCs/>
+                <w:color w:val="FA7D00"/>
+                <w:u w:val="single"/>
+              </w:rPr>
+            </w:pPr>
+            <w:r>
+              <w:rPr>
+                <w:rFonts w:ascii="Calibri" w:eastAsia="Times New Roman" w:hAnsi="Calibri" w:cs="Calibri"/>
+                <w:b/>
+                <w:bCs/>
+                <w:color w:val="FA7D00"/>
+                <w:u w:val="single"/>
+              </w:rPr>
+              <w:t>architecture.name</w:t>
+            </w:r>
+          </w:p>
+        </w:tc>
+        <w:tc>
+          <w:tcPr>
+            <w:tcW w:w="3340" w:type="dxa"/>
+            <w:tcBorders>
+              <w:top w:val="single" w:sz="4" w:space="0" w:color="3F3F3F"/>
               <w:left w:val="single" w:sz="4" w:space="0" w:color="3F3F3F"/>
               <w:bottom w:val="single" w:sz="4" w:space="0" w:color="3F3F3F"/>
               <w:right w:val="single" w:sz="4" w:space="0" w:color="3F3F3F"/>
@@ -3117,44 +4149,7 @@
                 <w:bCs/>
                 <w:color w:val="3F3F3F"/>
               </w:rPr>
-              <w:t>architecture.date_modified</w:t>
-            </w:r>
-            <w:proofErr w:type="spellEnd"/>
-          </w:p>
-        </w:tc>
-        <w:tc>
-          <w:tcPr>
-            <w:tcW w:w="3340" w:type="dxa"/>
-            <w:tcBorders>
-              <w:top w:val="nil"/>
-              <w:left w:val="nil"/>
-              <w:bottom w:val="single" w:sz="4" w:space="0" w:color="3F3F3F"/>
-              <w:right w:val="single" w:sz="4" w:space="0" w:color="3F3F3F"/>
-            </w:tcBorders>
-            <w:shd w:val="clear" w:color="000000" w:fill="F2F2F2"/>
-            <w:noWrap/>
-            <w:vAlign w:val="bottom"/>
-            <w:hideMark/>
-          </w:tcPr>
-          <w:p>
-            <w:pPr>
-              <w:spacing w:after="0" w:line="240" w:lineRule="auto"/>
-              <w:rPr>
-                <w:rFonts w:ascii="Calibri" w:eastAsia="Times New Roman" w:hAnsi="Calibri" w:cs="Calibri"/>
-                <w:b/>
-                <w:bCs/>
-                <w:color w:val="3F3F3F"/>
-              </w:rPr>
-            </w:pPr>
-            <w:proofErr w:type="spellStart"/>
-            <w:r>
-              <w:rPr>
-                <w:rFonts w:ascii="Calibri" w:eastAsia="Times New Roman" w:hAnsi="Calibri" w:cs="Calibri"/>
-                <w:b/>
-                <w:bCs/>
-                <w:color w:val="3F3F3F"/>
-              </w:rPr>
-              <w:t>vulnerability.desc</w:t>
+              <w:t>exploit.exploit_code</w:t>
             </w:r>
             <w:proofErr w:type="spellEnd"/>
           </w:p>
@@ -3163,35 +4158,35 @@
           <w:tcPr>
             <w:tcW w:w="4240" w:type="dxa"/>
             <w:tcBorders>
-              <w:top w:val="nil"/>
-              <w:left w:val="nil"/>
-              <w:bottom w:val="single" w:sz="4" w:space="0" w:color="3F3F3F"/>
-              <w:right w:val="single" w:sz="4" w:space="0" w:color="3F3F3F"/>
-            </w:tcBorders>
-            <w:shd w:val="clear" w:color="000000" w:fill="F2F2F2"/>
-            <w:noWrap/>
-            <w:vAlign w:val="bottom"/>
-            <w:hideMark/>
-          </w:tcPr>
-          <w:p>
-            <w:pPr>
-              <w:spacing w:after="0" w:line="240" w:lineRule="auto"/>
-              <w:rPr>
-                <w:rFonts w:ascii="Calibri" w:eastAsia="Times New Roman" w:hAnsi="Calibri" w:cs="Calibri"/>
-                <w:b/>
-                <w:bCs/>
-                <w:color w:val="3F3F3F"/>
-              </w:rPr>
-            </w:pPr>
-            <w:proofErr w:type="spellStart"/>
-            <w:r>
-              <w:rPr>
-                <w:rFonts w:ascii="Calibri" w:eastAsia="Times New Roman" w:hAnsi="Calibri" w:cs="Calibri"/>
-                <w:b/>
-                <w:bCs/>
-                <w:color w:val="3F3F3F"/>
-              </w:rPr>
-              <w:t>architecture.date_created</w:t>
+              <w:top w:val="single" w:sz="4" w:space="0" w:color="3F3F3F"/>
+              <w:left w:val="nil"/>
+              <w:bottom w:val="single" w:sz="4" w:space="0" w:color="3F3F3F"/>
+              <w:right w:val="single" w:sz="4" w:space="0" w:color="3F3F3F"/>
+            </w:tcBorders>
+            <w:shd w:val="clear" w:color="000000" w:fill="F2F2F2"/>
+            <w:noWrap/>
+            <w:vAlign w:val="bottom"/>
+            <w:hideMark/>
+          </w:tcPr>
+          <w:p>
+            <w:pPr>
+              <w:spacing w:after="0" w:line="240" w:lineRule="auto"/>
+              <w:rPr>
+                <w:rFonts w:ascii="Calibri" w:eastAsia="Times New Roman" w:hAnsi="Calibri" w:cs="Calibri"/>
+                <w:b/>
+                <w:bCs/>
+                <w:color w:val="3F3F3F"/>
+              </w:rPr>
+            </w:pPr>
+            <w:proofErr w:type="spellStart"/>
+            <w:r>
+              <w:rPr>
+                <w:rFonts w:ascii="Calibri" w:eastAsia="Times New Roman" w:hAnsi="Calibri" w:cs="Calibri"/>
+                <w:b/>
+                <w:bCs/>
+                <w:color w:val="3F3F3F"/>
+              </w:rPr>
+              <w:t>exploit.date_created</w:t>
             </w:r>
             <w:proofErr w:type="spellEnd"/>
           </w:p>
@@ -3205,7 +4200,7 @@
           <w:tcPr>
             <w:tcW w:w="3220" w:type="dxa"/>
             <w:tcBorders>
-              <w:top w:val="nil"/>
+              <w:top w:val="single" w:sz="4" w:space="0" w:color="3F3F3F"/>
               <w:left w:val="single" w:sz="4" w:space="0" w:color="3F3F3F"/>
               <w:bottom w:val="single" w:sz="4" w:space="0" w:color="3F3F3F"/>
               <w:right w:val="single" w:sz="4" w:space="0" w:color="3F3F3F"/>
@@ -3233,7 +4228,7 @@
                 <w:bCs/>
                 <w:color w:val="3F3F3F"/>
               </w:rPr>
-              <w:t>exploit.max_affected_version</w:t>
+              <w:t>exploit.date_modified</w:t>
             </w:r>
             <w:proofErr w:type="spellEnd"/>
           </w:p>
@@ -3270,7 +4265,7 @@
                 <w:bCs/>
                 <w:color w:val="3F3F3F"/>
               </w:rPr>
-              <w:t>os.date_created</w:t>
+              <w:t>application.min_affected_version</w:t>
             </w:r>
             <w:proofErr w:type="spellEnd"/>
           </w:p>
@@ -3307,25 +4302,224 @@
                 <w:bCs/>
                 <w:color w:val="3F3F3F"/>
               </w:rPr>
-              <w:t>user.password</w:t>
-            </w:r>
-            <w:proofErr w:type="spellEnd"/>
+              <w:t>application.max_affected_version</w:t>
+            </w:r>
+            <w:proofErr w:type="spellEnd"/>
+          </w:p>
+        </w:tc>
+      </w:tr>
+      <w:tr>
+        <w:trPr>
+          <w:trHeight w:val="300"/>
+        </w:trPr>
+        <w:tc>
+          <w:tcPr>
+            <w:tcW w:w="3220" w:type="dxa"/>
+            <w:tcBorders>
+              <w:top w:val="nil"/>
+              <w:left w:val="single" w:sz="4" w:space="0" w:color="3F3F3F"/>
+              <w:bottom w:val="single" w:sz="4" w:space="0" w:color="3F3F3F"/>
+              <w:right w:val="single" w:sz="4" w:space="0" w:color="3F3F3F"/>
+            </w:tcBorders>
+            <w:shd w:val="clear" w:color="000000" w:fill="F2F2F2"/>
+            <w:noWrap/>
+            <w:vAlign w:val="bottom"/>
+            <w:hideMark/>
+          </w:tcPr>
+          <w:p>
+            <w:pPr>
+              <w:spacing w:after="0" w:line="240" w:lineRule="auto"/>
+              <w:rPr>
+                <w:rFonts w:ascii="Calibri" w:eastAsia="Times New Roman" w:hAnsi="Calibri" w:cs="Calibri"/>
+                <w:b/>
+                <w:bCs/>
+                <w:color w:val="3F3F3F"/>
+              </w:rPr>
+            </w:pPr>
+            <w:proofErr w:type="spellStart"/>
+            <w:r>
+              <w:rPr>
+                <w:rFonts w:ascii="Calibri" w:eastAsia="Times New Roman" w:hAnsi="Calibri" w:cs="Calibri"/>
+                <w:b/>
+                <w:bCs/>
+                <w:color w:val="3F3F3F"/>
+              </w:rPr>
+              <w:t>os.min_affected_version</w:t>
+            </w:r>
+            <w:proofErr w:type="spellEnd"/>
+          </w:p>
+        </w:tc>
+        <w:tc>
+          <w:tcPr>
+            <w:tcW w:w="3340" w:type="dxa"/>
+            <w:tcBorders>
+              <w:top w:val="nil"/>
+              <w:left w:val="nil"/>
+              <w:bottom w:val="single" w:sz="4" w:space="0" w:color="3F3F3F"/>
+              <w:right w:val="single" w:sz="4" w:space="0" w:color="3F3F3F"/>
+            </w:tcBorders>
+            <w:shd w:val="clear" w:color="000000" w:fill="F2F2F2"/>
+            <w:noWrap/>
+            <w:vAlign w:val="bottom"/>
+            <w:hideMark/>
+          </w:tcPr>
+          <w:p>
+            <w:pPr>
+              <w:spacing w:after="0" w:line="240" w:lineRule="auto"/>
+              <w:rPr>
+                <w:rFonts w:ascii="Calibri" w:eastAsia="Times New Roman" w:hAnsi="Calibri" w:cs="Calibri"/>
+                <w:b/>
+                <w:bCs/>
+                <w:color w:val="3F3F3F"/>
+              </w:rPr>
+            </w:pPr>
+            <w:proofErr w:type="spellStart"/>
+            <w:r>
+              <w:rPr>
+                <w:rFonts w:ascii="Calibri" w:eastAsia="Times New Roman" w:hAnsi="Calibri" w:cs="Calibri"/>
+                <w:b/>
+                <w:bCs/>
+                <w:color w:val="3F3F3F"/>
+              </w:rPr>
+              <w:t>os.max_affected_version</w:t>
+            </w:r>
+            <w:proofErr w:type="spellEnd"/>
+          </w:p>
+        </w:tc>
+        <w:tc>
+          <w:tcPr>
+            <w:tcW w:w="4240" w:type="dxa"/>
+            <w:tcBorders>
+              <w:top w:val="nil"/>
+              <w:left w:val="nil"/>
+              <w:bottom w:val="single" w:sz="4" w:space="0" w:color="3F3F3F"/>
+              <w:right w:val="single" w:sz="4" w:space="0" w:color="3F3F3F"/>
+            </w:tcBorders>
+            <w:shd w:val="clear" w:color="000000" w:fill="F2F2F2"/>
+            <w:noWrap/>
+            <w:vAlign w:val="bottom"/>
+            <w:hideMark/>
+          </w:tcPr>
+          <w:p>
+            <w:pPr>
+              <w:spacing w:after="0" w:line="240" w:lineRule="auto"/>
+              <w:rPr>
+                <w:rFonts w:ascii="Calibri" w:eastAsia="Times New Roman" w:hAnsi="Calibri" w:cs="Calibri"/>
+                <w:b/>
+                <w:bCs/>
+                <w:color w:val="3F3F3F"/>
+              </w:rPr>
+            </w:pPr>
+            <w:proofErr w:type="spellStart"/>
+            <w:r>
+              <w:rPr>
+                <w:rFonts w:ascii="Calibri" w:eastAsia="Times New Roman" w:hAnsi="Calibri" w:cs="Calibri"/>
+                <w:b/>
+                <w:bCs/>
+                <w:color w:val="3F3F3F"/>
+              </w:rPr>
+              <w:t>user.user_id</w:t>
+            </w:r>
+            <w:proofErr w:type="spellEnd"/>
+          </w:p>
+        </w:tc>
+      </w:tr>
+      <w:tr>
+        <w:trPr>
+          <w:trHeight w:val="300"/>
+        </w:trPr>
+        <w:tc>
+          <w:tcPr>
+            <w:tcW w:w="3220" w:type="dxa"/>
+            <w:tcBorders>
+              <w:top w:val="nil"/>
+              <w:left w:val="single" w:sz="4" w:space="0" w:color="3F3F3F"/>
+              <w:bottom w:val="single" w:sz="4" w:space="0" w:color="3F3F3F"/>
+              <w:right w:val="single" w:sz="4" w:space="0" w:color="3F3F3F"/>
+            </w:tcBorders>
+            <w:shd w:val="clear" w:color="000000" w:fill="F2F2F2"/>
+            <w:noWrap/>
+            <w:vAlign w:val="bottom"/>
+            <w:hideMark/>
+          </w:tcPr>
+          <w:p>
+            <w:pPr>
+              <w:spacing w:after="0" w:line="240" w:lineRule="auto"/>
+              <w:rPr>
+                <w:rFonts w:ascii="Calibri" w:eastAsia="Times New Roman" w:hAnsi="Calibri" w:cs="Calibri"/>
+                <w:b/>
+                <w:bCs/>
+                <w:color w:val="3F3F3F"/>
+              </w:rPr>
+            </w:pPr>
+            <w:r>
+              <w:rPr>
+                <w:rFonts w:ascii="Calibri" w:eastAsia="Times New Roman" w:hAnsi="Calibri" w:cs="Calibri"/>
+                <w:b/>
+                <w:bCs/>
+                <w:color w:val="3F3F3F"/>
+              </w:rPr>
+              <w:t>vulnerability.name</w:t>
+            </w:r>
+          </w:p>
+        </w:tc>
+        <w:tc>
+          <w:tcPr>
+            <w:tcW w:w="3340" w:type="dxa"/>
+            <w:tcBorders>
+              <w:top w:val="nil"/>
+              <w:left w:val="nil"/>
+              <w:bottom w:val="nil"/>
+              <w:right w:val="nil"/>
+            </w:tcBorders>
+            <w:shd w:val="clear" w:color="auto" w:fill="auto"/>
+            <w:noWrap/>
+            <w:vAlign w:val="bottom"/>
+            <w:hideMark/>
+          </w:tcPr>
+          <w:p>
+            <w:pPr>
+              <w:spacing w:after="0" w:line="240" w:lineRule="auto"/>
+              <w:rPr>
+                <w:rFonts w:ascii="Calibri" w:eastAsia="Times New Roman" w:hAnsi="Calibri" w:cs="Calibri"/>
+                <w:b/>
+                <w:bCs/>
+                <w:color w:val="3F3F3F"/>
+              </w:rPr>
+            </w:pPr>
+          </w:p>
+        </w:tc>
+        <w:tc>
+          <w:tcPr>
+            <w:tcW w:w="4240" w:type="dxa"/>
+            <w:tcBorders>
+              <w:top w:val="nil"/>
+              <w:left w:val="nil"/>
+              <w:bottom w:val="nil"/>
+              <w:right w:val="nil"/>
+            </w:tcBorders>
+            <w:shd w:val="clear" w:color="auto" w:fill="auto"/>
+            <w:noWrap/>
+            <w:vAlign w:val="bottom"/>
+            <w:hideMark/>
+          </w:tcPr>
+          <w:p>
+            <w:pPr>
+              <w:spacing w:after="0" w:line="240" w:lineRule="auto"/>
+              <w:rPr>
+                <w:rFonts w:ascii="Times New Roman" w:eastAsia="Times New Roman" w:hAnsi="Times New Roman" w:cs="Times New Roman"/>
+                <w:sz w:val="20"/>
+                <w:szCs w:val="20"/>
+              </w:rPr>
+            </w:pPr>
           </w:p>
         </w:tc>
       </w:tr>
     </w:tbl>
-    <w:p/>
     <w:p>
       <w:r>
         <w:br w:type="page"/>
       </w:r>
-    </w:p>
-    <w:p>
-      <w:pPr>
-        <w:pBdr>
-          <w:bottom w:val="single" w:sz="6" w:space="1" w:color="auto"/>
-        </w:pBdr>
-      </w:pPr>
       <w:r>
         <w:lastRenderedPageBreak/>
         <w:t>2</w:t>
@@ -3339,11 +4533,107 @@
       <w:r>
         <w:t xml:space="preserve"> Normal Form</w:t>
       </w:r>
+      <w:r>
+        <w:t xml:space="preserve"> </w:t>
+      </w:r>
     </w:p>
+    <w:tbl>
+      <w:tblPr>
+        <w:tblW w:w="6560" w:type="dxa"/>
+        <w:tblInd w:w="-710" w:type="dxa"/>
+        <w:tblLook w:val="04A0" w:firstRow="1" w:lastRow="0" w:firstColumn="1" w:lastColumn="0" w:noHBand="0" w:noVBand="1"/>
+      </w:tblPr>
+      <w:tblGrid>
+        <w:gridCol w:w="3220"/>
+        <w:gridCol w:w="3340"/>
+      </w:tblGrid>
+      <w:tr>
+        <w:trPr>
+          <w:trHeight w:val="300"/>
+        </w:trPr>
+        <w:tc>
+          <w:tcPr>
+            <w:tcW w:w="3220" w:type="dxa"/>
+            <w:tcBorders>
+              <w:top w:val="single" w:sz="4" w:space="0" w:color="auto"/>
+              <w:left w:val="single" w:sz="4" w:space="0" w:color="auto"/>
+              <w:bottom w:val="single" w:sz="4" w:space="0" w:color="auto"/>
+              <w:right w:val="single" w:sz="4" w:space="0" w:color="auto"/>
+            </w:tcBorders>
+            <w:shd w:val="clear" w:color="000000" w:fill="F2F2F2"/>
+            <w:noWrap/>
+            <w:vAlign w:val="bottom"/>
+            <w:hideMark/>
+          </w:tcPr>
+          <w:p>
+            <w:pPr>
+              <w:spacing w:after="0" w:line="240" w:lineRule="auto"/>
+              <w:rPr>
+                <w:rFonts w:ascii="Calibri" w:eastAsia="Times New Roman" w:hAnsi="Calibri" w:cs="Calibri"/>
+                <w:b/>
+                <w:bCs/>
+                <w:color w:val="FA7D00"/>
+                <w:u w:val="single"/>
+              </w:rPr>
+            </w:pPr>
+            <w:proofErr w:type="spellStart"/>
+            <w:r>
+              <w:rPr>
+                <w:rFonts w:ascii="Calibri" w:eastAsia="Times New Roman" w:hAnsi="Calibri" w:cs="Calibri"/>
+                <w:b/>
+                <w:bCs/>
+                <w:color w:val="FA7D00"/>
+                <w:u w:val="single"/>
+              </w:rPr>
+              <w:t>user.user_id</w:t>
+            </w:r>
+            <w:proofErr w:type="spellEnd"/>
+          </w:p>
+        </w:tc>
+        <w:tc>
+          <w:tcPr>
+            <w:tcW w:w="3340" w:type="dxa"/>
+            <w:tcBorders>
+              <w:top w:val="single" w:sz="4" w:space="0" w:color="auto"/>
+              <w:left w:val="nil"/>
+              <w:bottom w:val="single" w:sz="4" w:space="0" w:color="auto"/>
+              <w:right w:val="single" w:sz="4" w:space="0" w:color="auto"/>
+            </w:tcBorders>
+            <w:shd w:val="clear" w:color="000000" w:fill="F2F2F2"/>
+            <w:noWrap/>
+            <w:vAlign w:val="bottom"/>
+            <w:hideMark/>
+          </w:tcPr>
+          <w:p>
+            <w:pPr>
+              <w:spacing w:after="0" w:line="240" w:lineRule="auto"/>
+              <w:rPr>
+                <w:rFonts w:ascii="Calibri" w:eastAsia="Times New Roman" w:hAnsi="Calibri" w:cs="Calibri"/>
+                <w:b/>
+                <w:bCs/>
+                <w:color w:val="3F3F3F"/>
+              </w:rPr>
+            </w:pPr>
+            <w:proofErr w:type="spellStart"/>
+            <w:r>
+              <w:rPr>
+                <w:rFonts w:ascii="Calibri" w:eastAsia="Times New Roman" w:hAnsi="Calibri" w:cs="Calibri"/>
+                <w:b/>
+                <w:bCs/>
+                <w:color w:val="3F3F3F"/>
+              </w:rPr>
+              <w:t>user.password</w:t>
+            </w:r>
+            <w:proofErr w:type="spellEnd"/>
+          </w:p>
+        </w:tc>
+      </w:tr>
+    </w:tbl>
     <w:p/>
     <w:tbl>
       <w:tblPr>
         <w:tblW w:w="10800" w:type="dxa"/>
+        <w:tblInd w:w="-725" w:type="dxa"/>
         <w:tblLook w:val="04A0" w:firstRow="1" w:lastRow="0" w:firstColumn="1" w:lastColumn="0" w:noHBand="0" w:noVBand="1"/>
       </w:tblPr>
       <w:tblGrid>
@@ -3389,7 +4679,7 @@
                 <w:color w:val="FA7D00"/>
                 <w:u w:val="single"/>
               </w:rPr>
-              <w:t>user.user_id</w:t>
+              <w:t>forum.topic</w:t>
             </w:r>
             <w:proofErr w:type="spellEnd"/>
           </w:p>
@@ -3428,7 +4718,7 @@
                 <w:color w:val="FA7D00"/>
                 <w:u w:val="single"/>
               </w:rPr>
-              <w:t>forum.topic</w:t>
+              <w:t>thread.title</w:t>
             </w:r>
             <w:proofErr w:type="spellEnd"/>
           </w:p>
@@ -3467,7 +4757,7 @@
                 <w:color w:val="FA7D00"/>
                 <w:u w:val="single"/>
               </w:rPr>
-              <w:t>thread.title</w:t>
+              <w:t>post.title</w:t>
             </w:r>
             <w:proofErr w:type="spellEnd"/>
           </w:p>
@@ -3481,45 +4771,6 @@
           <w:tcPr>
             <w:tcW w:w="3220" w:type="dxa"/>
             <w:tcBorders>
-              <w:top w:val="nil"/>
-              <w:left w:val="single" w:sz="4" w:space="0" w:color="auto"/>
-              <w:bottom w:val="single" w:sz="4" w:space="0" w:color="auto"/>
-              <w:right w:val="single" w:sz="4" w:space="0" w:color="auto"/>
-            </w:tcBorders>
-            <w:shd w:val="clear" w:color="000000" w:fill="F2F2F2"/>
-            <w:noWrap/>
-            <w:vAlign w:val="bottom"/>
-            <w:hideMark/>
-          </w:tcPr>
-          <w:p>
-            <w:pPr>
-              <w:spacing w:after="0" w:line="240" w:lineRule="auto"/>
-              <w:rPr>
-                <w:rFonts w:ascii="Calibri" w:eastAsia="Times New Roman" w:hAnsi="Calibri" w:cs="Calibri"/>
-                <w:b/>
-                <w:bCs/>
-                <w:color w:val="FA7D00"/>
-                <w:u w:val="single"/>
-              </w:rPr>
-            </w:pPr>
-            <w:proofErr w:type="spellStart"/>
-            <w:r>
-              <w:rPr>
-                <w:rFonts w:ascii="Calibri" w:eastAsia="Times New Roman" w:hAnsi="Calibri" w:cs="Calibri"/>
-                <w:b/>
-                <w:bCs/>
-                <w:color w:val="FA7D00"/>
-                <w:u w:val="single"/>
-              </w:rPr>
-              <w:t>post.title</w:t>
-            </w:r>
-            <w:proofErr w:type="spellEnd"/>
-          </w:p>
-        </w:tc>
-        <w:tc>
-          <w:tcPr>
-            <w:tcW w:w="3340" w:type="dxa"/>
-            <w:tcBorders>
               <w:top w:val="single" w:sz="4" w:space="0" w:color="3F3F3F"/>
               <w:left w:val="single" w:sz="4" w:space="0" w:color="3F3F3F"/>
               <w:bottom w:val="single" w:sz="4" w:space="0" w:color="3F3F3F"/>
@@ -3555,37 +4806,74 @@
         </w:tc>
         <w:tc>
           <w:tcPr>
+            <w:tcW w:w="3340" w:type="dxa"/>
+            <w:tcBorders>
+              <w:top w:val="single" w:sz="4" w:space="0" w:color="3F3F3F"/>
+              <w:left w:val="nil"/>
+              <w:bottom w:val="single" w:sz="4" w:space="0" w:color="3F3F3F"/>
+              <w:right w:val="single" w:sz="4" w:space="0" w:color="auto"/>
+            </w:tcBorders>
+            <w:shd w:val="clear" w:color="000000" w:fill="F2F2F2"/>
+            <w:noWrap/>
+            <w:vAlign w:val="bottom"/>
+            <w:hideMark/>
+          </w:tcPr>
+          <w:p>
+            <w:pPr>
+              <w:spacing w:after="0" w:line="240" w:lineRule="auto"/>
+              <w:rPr>
+                <w:rFonts w:ascii="Calibri" w:eastAsia="Times New Roman" w:hAnsi="Calibri" w:cs="Calibri"/>
+                <w:b/>
+                <w:bCs/>
+                <w:color w:val="3F3F3F"/>
+              </w:rPr>
+            </w:pPr>
+            <w:proofErr w:type="spellStart"/>
+            <w:r>
+              <w:rPr>
+                <w:rFonts w:ascii="Calibri" w:eastAsia="Times New Roman" w:hAnsi="Calibri" w:cs="Calibri"/>
+                <w:b/>
+                <w:bCs/>
+                <w:color w:val="3F3F3F"/>
+              </w:rPr>
+              <w:t>thread.date_modified</w:t>
+            </w:r>
+            <w:proofErr w:type="spellEnd"/>
+          </w:p>
+        </w:tc>
+        <w:tc>
+          <w:tcPr>
             <w:tcW w:w="4240" w:type="dxa"/>
             <w:tcBorders>
               <w:top w:val="single" w:sz="4" w:space="0" w:color="3F3F3F"/>
               <w:left w:val="nil"/>
-              <w:bottom w:val="single" w:sz="4" w:space="0" w:color="3F3F3F"/>
-              <w:right w:val="single" w:sz="4" w:space="0" w:color="auto"/>
-            </w:tcBorders>
-            <w:shd w:val="clear" w:color="000000" w:fill="F2F2F2"/>
-            <w:noWrap/>
-            <w:vAlign w:val="bottom"/>
-            <w:hideMark/>
-          </w:tcPr>
-          <w:p>
-            <w:pPr>
-              <w:spacing w:after="0" w:line="240" w:lineRule="auto"/>
-              <w:rPr>
-                <w:rFonts w:ascii="Calibri" w:eastAsia="Times New Roman" w:hAnsi="Calibri" w:cs="Calibri"/>
-                <w:b/>
-                <w:bCs/>
-                <w:color w:val="3F3F3F"/>
-              </w:rPr>
-            </w:pPr>
-            <w:proofErr w:type="spellStart"/>
-            <w:r>
-              <w:rPr>
-                <w:rFonts w:ascii="Calibri" w:eastAsia="Times New Roman" w:hAnsi="Calibri" w:cs="Calibri"/>
-                <w:b/>
-                <w:bCs/>
-                <w:color w:val="3F3F3F"/>
-              </w:rPr>
-              <w:t>thread.date_modified</w:t>
+              <w:bottom w:val="single" w:sz="4" w:space="0" w:color="auto"/>
+              <w:right w:val="single" w:sz="4" w:space="0" w:color="3F3F3F"/>
+            </w:tcBorders>
+            <w:shd w:val="clear" w:color="000000" w:fill="F2F2F2"/>
+            <w:noWrap/>
+            <w:vAlign w:val="bottom"/>
+            <w:hideMark/>
+          </w:tcPr>
+          <w:p>
+            <w:pPr>
+              <w:spacing w:after="0" w:line="240" w:lineRule="auto"/>
+              <w:rPr>
+                <w:rFonts w:ascii="Calibri" w:eastAsia="Times New Roman" w:hAnsi="Calibri" w:cs="Calibri"/>
+                <w:b/>
+                <w:bCs/>
+                <w:color w:val="3F3F3F"/>
+              </w:rPr>
+            </w:pPr>
+            <w:proofErr w:type="spellStart"/>
+            <w:r>
+              <w:rPr>
+                <w:rFonts w:ascii="Calibri" w:eastAsia="Times New Roman" w:hAnsi="Calibri" w:cs="Calibri"/>
+                <w:b/>
+                <w:bCs/>
+                <w:color w:val="3F3F3F"/>
+              </w:rPr>
+              <w:t>post.text</w:t>
             </w:r>
             <w:proofErr w:type="spellEnd"/>
           </w:p>
@@ -3599,8 +4887,8 @@
           <w:tcPr>
             <w:tcW w:w="3220" w:type="dxa"/>
             <w:tcBorders>
-              <w:top w:val="single" w:sz="4" w:space="0" w:color="3F3F3F"/>
-              <w:left w:val="single" w:sz="4" w:space="0" w:color="auto"/>
+              <w:top w:val="nil"/>
+              <w:left w:val="single" w:sz="4" w:space="0" w:color="3F3F3F"/>
               <w:bottom w:val="single" w:sz="4" w:space="0" w:color="auto"/>
               <w:right w:val="single" w:sz="4" w:space="0" w:color="3F3F3F"/>
             </w:tcBorders>
@@ -3627,7 +4915,7 @@
                 <w:bCs/>
                 <w:color w:val="3F3F3F"/>
               </w:rPr>
-              <w:t>post.text</w:t>
+              <w:t>post.date_created</w:t>
             </w:r>
             <w:proofErr w:type="spellEnd"/>
           </w:p>
@@ -3635,43 +4923,6 @@
         <w:tc>
           <w:tcPr>
             <w:tcW w:w="3340" w:type="dxa"/>
-            <w:tcBorders>
-              <w:top w:val="nil"/>
-              <w:left w:val="nil"/>
-              <w:bottom w:val="single" w:sz="4" w:space="0" w:color="auto"/>
-              <w:right w:val="single" w:sz="4" w:space="0" w:color="3F3F3F"/>
-            </w:tcBorders>
-            <w:shd w:val="clear" w:color="000000" w:fill="F2F2F2"/>
-            <w:noWrap/>
-            <w:vAlign w:val="bottom"/>
-            <w:hideMark/>
-          </w:tcPr>
-          <w:p>
-            <w:pPr>
-              <w:spacing w:after="0" w:line="240" w:lineRule="auto"/>
-              <w:rPr>
-                <w:rFonts w:ascii="Calibri" w:eastAsia="Times New Roman" w:hAnsi="Calibri" w:cs="Calibri"/>
-                <w:b/>
-                <w:bCs/>
-                <w:color w:val="3F3F3F"/>
-              </w:rPr>
-            </w:pPr>
-            <w:proofErr w:type="spellStart"/>
-            <w:r>
-              <w:rPr>
-                <w:rFonts w:ascii="Calibri" w:eastAsia="Times New Roman" w:hAnsi="Calibri" w:cs="Calibri"/>
-                <w:b/>
-                <w:bCs/>
-                <w:color w:val="3F3F3F"/>
-              </w:rPr>
-              <w:t>post.date_created</w:t>
-            </w:r>
-            <w:proofErr w:type="spellEnd"/>
-          </w:p>
-        </w:tc>
-        <w:tc>
-          <w:tcPr>
-            <w:tcW w:w="4240" w:type="dxa"/>
             <w:tcBorders>
               <w:top w:val="nil"/>
               <w:left w:val="nil"/>
@@ -3706,14 +4957,9 @@
             <w:proofErr w:type="spellEnd"/>
           </w:p>
         </w:tc>
-      </w:tr>
-      <w:tr>
-        <w:trPr>
-          <w:trHeight w:val="300"/>
-        </w:trPr>
-        <w:tc>
-          <w:tcPr>
-            <w:tcW w:w="3220" w:type="dxa"/>
+        <w:tc>
+          <w:tcPr>
+            <w:tcW w:w="4240" w:type="dxa"/>
             <w:tcBorders>
               <w:top w:val="nil"/>
               <w:left w:val="single" w:sz="4" w:space="0" w:color="3F3F3F"/>
@@ -3743,60 +4989,9 @@
                 <w:bCs/>
                 <w:color w:val="3F3F3F"/>
               </w:rPr>
-              <w:t>user.password</w:t>
-            </w:r>
-            <w:proofErr w:type="spellEnd"/>
-          </w:p>
-        </w:tc>
-        <w:tc>
-          <w:tcPr>
-            <w:tcW w:w="3340" w:type="dxa"/>
-            <w:tcBorders>
-              <w:top w:val="nil"/>
-              <w:left w:val="nil"/>
-              <w:bottom w:val="nil"/>
-              <w:right w:val="nil"/>
-            </w:tcBorders>
-            <w:shd w:val="clear" w:color="auto" w:fill="auto"/>
-            <w:noWrap/>
-            <w:vAlign w:val="bottom"/>
-            <w:hideMark/>
-          </w:tcPr>
-          <w:p>
-            <w:pPr>
-              <w:spacing w:after="0" w:line="240" w:lineRule="auto"/>
-              <w:rPr>
-                <w:rFonts w:ascii="Calibri" w:eastAsia="Times New Roman" w:hAnsi="Calibri" w:cs="Calibri"/>
-                <w:b/>
-                <w:bCs/>
-                <w:color w:val="3F3F3F"/>
-              </w:rPr>
-            </w:pPr>
-          </w:p>
-        </w:tc>
-        <w:tc>
-          <w:tcPr>
-            <w:tcW w:w="4240" w:type="dxa"/>
-            <w:tcBorders>
-              <w:top w:val="nil"/>
-              <w:left w:val="nil"/>
-              <w:bottom w:val="nil"/>
-              <w:right w:val="nil"/>
-            </w:tcBorders>
-            <w:shd w:val="clear" w:color="auto" w:fill="auto"/>
-            <w:noWrap/>
-            <w:vAlign w:val="bottom"/>
-            <w:hideMark/>
-          </w:tcPr>
-          <w:p>
-            <w:pPr>
-              <w:spacing w:after="0" w:line="240" w:lineRule="auto"/>
-              <w:rPr>
-                <w:rFonts w:ascii="Times New Roman" w:eastAsia="Times New Roman" w:hAnsi="Times New Roman" w:cs="Times New Roman"/>
-                <w:sz w:val="20"/>
-                <w:szCs w:val="20"/>
-              </w:rPr>
-            </w:pPr>
+              <w:t>user.user_id</w:t>
+            </w:r>
+            <w:proofErr w:type="spellEnd"/>
           </w:p>
         </w:tc>
       </w:tr>
@@ -3805,6 +5000,7 @@
     <w:tbl>
       <w:tblPr>
         <w:tblW w:w="10800" w:type="dxa"/>
+        <w:tblInd w:w="-725" w:type="dxa"/>
         <w:tblLook w:val="04A0" w:firstRow="1" w:lastRow="0" w:firstColumn="1" w:lastColumn="0" w:noHBand="0" w:noVBand="1"/>
       </w:tblPr>
       <w:tblGrid>
@@ -4030,6 +5226,7 @@
     <w:tbl>
       <w:tblPr>
         <w:tblW w:w="10800" w:type="dxa"/>
+        <w:tblInd w:w="-725" w:type="dxa"/>
         <w:tblLook w:val="04A0" w:firstRow="1" w:lastRow="0" w:firstColumn="1" w:lastColumn="0" w:noHBand="0" w:noVBand="1"/>
       </w:tblPr>
       <w:tblGrid>
@@ -4367,6 +5564,7 @@
     <w:tbl>
       <w:tblPr>
         <w:tblW w:w="10800" w:type="dxa"/>
+        <w:tblInd w:w="-725" w:type="dxa"/>
         <w:tblLook w:val="04A0" w:firstRow="1" w:lastRow="0" w:firstColumn="1" w:lastColumn="0" w:noHBand="0" w:noVBand="1"/>
       </w:tblPr>
       <w:tblGrid>
@@ -4588,6 +5786,7 @@
     <w:tbl>
       <w:tblPr>
         <w:tblW w:w="10800" w:type="dxa"/>
+        <w:tblInd w:w="-725" w:type="dxa"/>
         <w:tblLook w:val="04A0" w:firstRow="1" w:lastRow="0" w:firstColumn="1" w:lastColumn="0" w:noHBand="0" w:noVBand="1"/>
       </w:tblPr>
       <w:tblGrid>
@@ -4809,6 +6008,7 @@
     <w:tbl>
       <w:tblPr>
         <w:tblW w:w="10800" w:type="dxa"/>
+        <w:tblInd w:w="-725" w:type="dxa"/>
         <w:tblLook w:val="04A0" w:firstRow="1" w:lastRow="0" w:firstColumn="1" w:lastColumn="0" w:noHBand="0" w:noVBand="1"/>
       </w:tblPr>
       <w:tblGrid>
@@ -5030,6 +6230,7 @@
     <w:tbl>
       <w:tblPr>
         <w:tblW w:w="10800" w:type="dxa"/>
+        <w:tblInd w:w="-725" w:type="dxa"/>
         <w:tblLook w:val="04A0" w:firstRow="1" w:lastRow="0" w:firstColumn="1" w:lastColumn="0" w:noHBand="0" w:noVBand="1"/>
       </w:tblPr>
       <w:tblGrid>
@@ -5265,11 +6466,105 @@
           </w:p>
         </w:tc>
       </w:tr>
+      <w:tr>
+        <w:trPr>
+          <w:trHeight w:val="300"/>
+        </w:trPr>
+        <w:tc>
+          <w:tcPr>
+            <w:tcW w:w="3220" w:type="dxa"/>
+            <w:tcBorders>
+              <w:top w:val="nil"/>
+              <w:left w:val="single" w:sz="4" w:space="0" w:color="3F3F3F"/>
+              <w:bottom w:val="single" w:sz="4" w:space="0" w:color="3F3F3F"/>
+              <w:right w:val="single" w:sz="4" w:space="0" w:color="3F3F3F"/>
+            </w:tcBorders>
+            <w:shd w:val="clear" w:color="000000" w:fill="F2F2F2"/>
+            <w:noWrap/>
+            <w:vAlign w:val="bottom"/>
+            <w:hideMark/>
+          </w:tcPr>
+          <w:p>
+            <w:pPr>
+              <w:spacing w:after="0" w:line="240" w:lineRule="auto"/>
+              <w:rPr>
+                <w:rFonts w:ascii="Calibri" w:eastAsia="Times New Roman" w:hAnsi="Calibri" w:cs="Calibri"/>
+                <w:b/>
+                <w:bCs/>
+                <w:color w:val="3F3F3F"/>
+              </w:rPr>
+            </w:pPr>
+            <w:proofErr w:type="spellStart"/>
+            <w:r>
+              <w:rPr>
+                <w:rFonts w:ascii="Calibri" w:eastAsia="Times New Roman" w:hAnsi="Calibri" w:cs="Calibri"/>
+                <w:b/>
+                <w:bCs/>
+                <w:color w:val="3F3F3F"/>
+              </w:rPr>
+              <w:t>user.user_id</w:t>
+            </w:r>
+            <w:proofErr w:type="spellEnd"/>
+          </w:p>
+        </w:tc>
+        <w:tc>
+          <w:tcPr>
+            <w:tcW w:w="3340" w:type="dxa"/>
+            <w:tcBorders>
+              <w:top w:val="nil"/>
+              <w:left w:val="nil"/>
+              <w:bottom w:val="nil"/>
+              <w:right w:val="nil"/>
+            </w:tcBorders>
+            <w:shd w:val="clear" w:color="auto" w:fill="auto"/>
+            <w:noWrap/>
+            <w:vAlign w:val="bottom"/>
+            <w:hideMark/>
+          </w:tcPr>
+          <w:p>
+            <w:pPr>
+              <w:spacing w:after="0" w:line="240" w:lineRule="auto"/>
+              <w:rPr>
+                <w:rFonts w:ascii="Calibri" w:eastAsia="Times New Roman" w:hAnsi="Calibri" w:cs="Calibri"/>
+                <w:b/>
+                <w:bCs/>
+                <w:color w:val="3F3F3F"/>
+              </w:rPr>
+            </w:pPr>
+          </w:p>
+        </w:tc>
+        <w:tc>
+          <w:tcPr>
+            <w:tcW w:w="4240" w:type="dxa"/>
+            <w:tcBorders>
+              <w:top w:val="nil"/>
+              <w:left w:val="nil"/>
+              <w:bottom w:val="nil"/>
+              <w:right w:val="nil"/>
+            </w:tcBorders>
+            <w:shd w:val="clear" w:color="auto" w:fill="auto"/>
+            <w:noWrap/>
+            <w:vAlign w:val="bottom"/>
+            <w:hideMark/>
+          </w:tcPr>
+          <w:p>
+            <w:pPr>
+              <w:spacing w:after="0" w:line="240" w:lineRule="auto"/>
+              <w:rPr>
+                <w:rFonts w:ascii="Times New Roman" w:eastAsia="Times New Roman" w:hAnsi="Times New Roman" w:cs="Times New Roman"/>
+                <w:sz w:val="20"/>
+                <w:szCs w:val="20"/>
+              </w:rPr>
+            </w:pPr>
+          </w:p>
+        </w:tc>
+      </w:tr>
     </w:tbl>
     <w:p/>
     <w:tbl>
       <w:tblPr>
         <w:tblW w:w="10800" w:type="dxa"/>
+        <w:tblInd w:w="-725" w:type="dxa"/>
         <w:tblLook w:val="04A0" w:firstRow="1" w:lastRow="0" w:firstColumn="1" w:lastColumn="0" w:noHBand="0" w:noVBand="1"/>
       </w:tblPr>
       <w:tblGrid>
@@ -5396,6 +6691,7 @@
     <w:tbl>
       <w:tblPr>
         <w:tblW w:w="10800" w:type="dxa"/>
+        <w:tblInd w:w="-725" w:type="dxa"/>
         <w:tblLook w:val="04A0" w:firstRow="1" w:lastRow="0" w:firstColumn="1" w:lastColumn="0" w:noHBand="0" w:noVBand="1"/>
       </w:tblPr>
       <w:tblGrid>
@@ -5631,6 +6927,7 @@
     <w:tbl>
       <w:tblPr>
         <w:tblW w:w="10800" w:type="dxa"/>
+        <w:tblInd w:w="-725" w:type="dxa"/>
         <w:tblLook w:val="04A0" w:firstRow="1" w:lastRow="0" w:firstColumn="1" w:lastColumn="0" w:noHBand="0" w:noVBand="1"/>
       </w:tblPr>
       <w:tblGrid>
@@ -5866,7 +7163,7 @@
                 <w:bCs/>
                 <w:color w:val="3F3F3F"/>
               </w:rPr>
-              <w:t>exploit.min_affected_version</w:t>
+              <w:t>min_affected_version</w:t>
             </w:r>
             <w:proofErr w:type="spellEnd"/>
           </w:p>
@@ -5908,7 +7205,7 @@
                 <w:bCs/>
                 <w:color w:val="3F3F3F"/>
               </w:rPr>
-              <w:t>exploit.max_affected_version</w:t>
+              <w:t>max_affected_version</w:t>
             </w:r>
             <w:proofErr w:type="spellEnd"/>
           </w:p>
@@ -5919,24 +7216,33 @@
             <w:tcBorders>
               <w:top w:val="nil"/>
               <w:left w:val="nil"/>
-              <w:bottom w:val="nil"/>
-              <w:right w:val="nil"/>
-            </w:tcBorders>
-            <w:shd w:val="clear" w:color="auto" w:fill="auto"/>
-            <w:noWrap/>
-            <w:vAlign w:val="bottom"/>
-            <w:hideMark/>
-          </w:tcPr>
-          <w:p>
-            <w:pPr>
-              <w:spacing w:after="0" w:line="240" w:lineRule="auto"/>
-              <w:rPr>
-                <w:rFonts w:ascii="Calibri" w:eastAsia="Times New Roman" w:hAnsi="Calibri" w:cs="Calibri"/>
-                <w:b/>
-                <w:bCs/>
-                <w:color w:val="3F3F3F"/>
-              </w:rPr>
-            </w:pPr>
+              <w:bottom w:val="single" w:sz="4" w:space="0" w:color="3F3F3F"/>
+              <w:right w:val="single" w:sz="4" w:space="0" w:color="3F3F3F"/>
+            </w:tcBorders>
+            <w:shd w:val="clear" w:color="000000" w:fill="F2F2F2"/>
+            <w:noWrap/>
+            <w:vAlign w:val="bottom"/>
+            <w:hideMark/>
+          </w:tcPr>
+          <w:p>
+            <w:pPr>
+              <w:spacing w:after="0" w:line="240" w:lineRule="auto"/>
+              <w:rPr>
+                <w:rFonts w:ascii="Calibri" w:eastAsia="Times New Roman" w:hAnsi="Calibri" w:cs="Calibri"/>
+                <w:b/>
+                <w:bCs/>
+                <w:color w:val="3F3F3F"/>
+              </w:rPr>
+            </w:pPr>
+            <w:r>
+              <w:rPr>
+                <w:rFonts w:ascii="Calibri" w:eastAsia="Times New Roman" w:hAnsi="Calibri" w:cs="Calibri"/>
+                <w:b/>
+                <w:bCs/>
+                <w:color w:val="3F3F3F"/>
+              </w:rPr>
+              <w:t>vulnerability.name</w:t>
+            </w:r>
           </w:p>
         </w:tc>
         <w:tc>
@@ -5945,23 +7251,35 @@
             <w:tcBorders>
               <w:top w:val="nil"/>
               <w:left w:val="nil"/>
-              <w:bottom w:val="nil"/>
-              <w:right w:val="nil"/>
-            </w:tcBorders>
-            <w:shd w:val="clear" w:color="auto" w:fill="auto"/>
-            <w:noWrap/>
-            <w:vAlign w:val="bottom"/>
-            <w:hideMark/>
-          </w:tcPr>
-          <w:p>
-            <w:pPr>
-              <w:spacing w:after="0" w:line="240" w:lineRule="auto"/>
-              <w:rPr>
-                <w:rFonts w:ascii="Times New Roman" w:eastAsia="Times New Roman" w:hAnsi="Times New Roman" w:cs="Times New Roman"/>
-                <w:sz w:val="20"/>
-                <w:szCs w:val="20"/>
-              </w:rPr>
-            </w:pPr>
+              <w:bottom w:val="single" w:sz="4" w:space="0" w:color="3F3F3F"/>
+              <w:right w:val="single" w:sz="4" w:space="0" w:color="3F3F3F"/>
+            </w:tcBorders>
+            <w:shd w:val="clear" w:color="000000" w:fill="F2F2F2"/>
+            <w:noWrap/>
+            <w:vAlign w:val="bottom"/>
+            <w:hideMark/>
+          </w:tcPr>
+          <w:p>
+            <w:pPr>
+              <w:spacing w:after="0" w:line="240" w:lineRule="auto"/>
+              <w:rPr>
+                <w:rFonts w:ascii="Calibri" w:eastAsia="Times New Roman" w:hAnsi="Calibri" w:cs="Calibri"/>
+                <w:b/>
+                <w:bCs/>
+                <w:color w:val="3F3F3F"/>
+              </w:rPr>
+            </w:pPr>
+            <w:proofErr w:type="spellStart"/>
+            <w:r>
+              <w:rPr>
+                <w:rFonts w:ascii="Calibri" w:eastAsia="Times New Roman" w:hAnsi="Calibri" w:cs="Calibri"/>
+                <w:b/>
+                <w:bCs/>
+                <w:color w:val="3F3F3F"/>
+              </w:rPr>
+              <w:t>user.user_id</w:t>
+            </w:r>
+            <w:proofErr w:type="spellEnd"/>
           </w:p>
         </w:tc>
       </w:tr>
@@ -5970,6 +7288,7 @@
     <w:tbl>
       <w:tblPr>
         <w:tblW w:w="10800" w:type="dxa"/>
+        <w:tblInd w:w="-725" w:type="dxa"/>
         <w:tblLook w:val="04A0" w:firstRow="1" w:lastRow="0" w:firstColumn="1" w:lastColumn="0" w:noHBand="0" w:noVBand="1"/>
       </w:tblPr>
       <w:tblGrid>
@@ -6206,7 +7525,7 @@
                 <w:bCs/>
                 <w:color w:val="3F3F3F"/>
               </w:rPr>
-              <w:t>exploit.min_affected_version</w:t>
+              <w:t>min_affected_version</w:t>
             </w:r>
             <w:proofErr w:type="spellEnd"/>
           </w:p>
@@ -6248,7 +7567,7 @@
                 <w:bCs/>
                 <w:color w:val="3F3F3F"/>
               </w:rPr>
-              <w:t>exploit.max_affected_version</w:t>
+              <w:t>max_affected_version</w:t>
             </w:r>
             <w:proofErr w:type="spellEnd"/>
           </w:p>
@@ -6259,24 +7578,33 @@
             <w:tcBorders>
               <w:top w:val="nil"/>
               <w:left w:val="nil"/>
-              <w:bottom w:val="nil"/>
-              <w:right w:val="nil"/>
-            </w:tcBorders>
-            <w:shd w:val="clear" w:color="auto" w:fill="auto"/>
-            <w:noWrap/>
-            <w:vAlign w:val="bottom"/>
-            <w:hideMark/>
-          </w:tcPr>
-          <w:p>
-            <w:pPr>
-              <w:spacing w:after="0" w:line="240" w:lineRule="auto"/>
-              <w:rPr>
-                <w:rFonts w:ascii="Calibri" w:eastAsia="Times New Roman" w:hAnsi="Calibri" w:cs="Calibri"/>
-                <w:b/>
-                <w:bCs/>
-                <w:color w:val="3F3F3F"/>
-              </w:rPr>
-            </w:pPr>
+              <w:bottom w:val="single" w:sz="4" w:space="0" w:color="3F3F3F"/>
+              <w:right w:val="single" w:sz="4" w:space="0" w:color="3F3F3F"/>
+            </w:tcBorders>
+            <w:shd w:val="clear" w:color="000000" w:fill="F2F2F2"/>
+            <w:noWrap/>
+            <w:vAlign w:val="bottom"/>
+            <w:hideMark/>
+          </w:tcPr>
+          <w:p>
+            <w:pPr>
+              <w:spacing w:after="0" w:line="240" w:lineRule="auto"/>
+              <w:rPr>
+                <w:rFonts w:ascii="Calibri" w:eastAsia="Times New Roman" w:hAnsi="Calibri" w:cs="Calibri"/>
+                <w:b/>
+                <w:bCs/>
+                <w:color w:val="3F3F3F"/>
+              </w:rPr>
+            </w:pPr>
+            <w:r>
+              <w:rPr>
+                <w:rFonts w:ascii="Calibri" w:eastAsia="Times New Roman" w:hAnsi="Calibri" w:cs="Calibri"/>
+                <w:b/>
+                <w:bCs/>
+                <w:color w:val="3F3F3F"/>
+              </w:rPr>
+              <w:t>vulnerability.name</w:t>
+            </w:r>
           </w:p>
         </w:tc>
         <w:tc>
@@ -6285,23 +7613,35 @@
             <w:tcBorders>
               <w:top w:val="nil"/>
               <w:left w:val="nil"/>
-              <w:bottom w:val="nil"/>
-              <w:right w:val="nil"/>
-            </w:tcBorders>
-            <w:shd w:val="clear" w:color="auto" w:fill="auto"/>
-            <w:noWrap/>
-            <w:vAlign w:val="bottom"/>
-            <w:hideMark/>
-          </w:tcPr>
-          <w:p>
-            <w:pPr>
-              <w:spacing w:after="0" w:line="240" w:lineRule="auto"/>
-              <w:rPr>
-                <w:rFonts w:ascii="Times New Roman" w:eastAsia="Times New Roman" w:hAnsi="Times New Roman" w:cs="Times New Roman"/>
-                <w:sz w:val="20"/>
-                <w:szCs w:val="20"/>
-              </w:rPr>
-            </w:pPr>
+              <w:bottom w:val="single" w:sz="4" w:space="0" w:color="3F3F3F"/>
+              <w:right w:val="single" w:sz="4" w:space="0" w:color="3F3F3F"/>
+            </w:tcBorders>
+            <w:shd w:val="clear" w:color="000000" w:fill="F2F2F2"/>
+            <w:noWrap/>
+            <w:vAlign w:val="bottom"/>
+            <w:hideMark/>
+          </w:tcPr>
+          <w:p>
+            <w:pPr>
+              <w:spacing w:after="0" w:line="240" w:lineRule="auto"/>
+              <w:rPr>
+                <w:rFonts w:ascii="Calibri" w:eastAsia="Times New Roman" w:hAnsi="Calibri" w:cs="Calibri"/>
+                <w:b/>
+                <w:bCs/>
+                <w:color w:val="3F3F3F"/>
+              </w:rPr>
+            </w:pPr>
+            <w:proofErr w:type="spellStart"/>
+            <w:r>
+              <w:rPr>
+                <w:rFonts w:ascii="Calibri" w:eastAsia="Times New Roman" w:hAnsi="Calibri" w:cs="Calibri"/>
+                <w:b/>
+                <w:bCs/>
+                <w:color w:val="3F3F3F"/>
+              </w:rPr>
+              <w:t>user.user_id</w:t>
+            </w:r>
+            <w:proofErr w:type="spellEnd"/>
           </w:p>
         </w:tc>
       </w:tr>
@@ -6310,6 +7650,7 @@
     <w:tbl>
       <w:tblPr>
         <w:tblW w:w="10800" w:type="dxa"/>
+        <w:tblInd w:w="-725" w:type="dxa"/>
         <w:tblLook w:val="04A0" w:firstRow="1" w:lastRow="0" w:firstColumn="1" w:lastColumn="0" w:noHBand="0" w:noVBand="1"/>
       </w:tblPr>
       <w:tblGrid>
@@ -6519,6 +7860,83 @@
             <w:tcBorders>
               <w:top w:val="nil"/>
               <w:left w:val="nil"/>
+              <w:bottom w:val="single" w:sz="4" w:space="0" w:color="3F3F3F"/>
+              <w:right w:val="single" w:sz="4" w:space="0" w:color="3F3F3F"/>
+            </w:tcBorders>
+            <w:shd w:val="clear" w:color="000000" w:fill="F2F2F2"/>
+            <w:noWrap/>
+            <w:vAlign w:val="bottom"/>
+            <w:hideMark/>
+          </w:tcPr>
+          <w:p>
+            <w:pPr>
+              <w:spacing w:after="0" w:line="240" w:lineRule="auto"/>
+              <w:rPr>
+                <w:rFonts w:ascii="Calibri" w:eastAsia="Times New Roman" w:hAnsi="Calibri" w:cs="Calibri"/>
+                <w:b/>
+                <w:bCs/>
+                <w:color w:val="3F3F3F"/>
+              </w:rPr>
+            </w:pPr>
+            <w:r>
+              <w:rPr>
+                <w:rFonts w:ascii="Calibri" w:eastAsia="Times New Roman" w:hAnsi="Calibri" w:cs="Calibri"/>
+                <w:b/>
+                <w:bCs/>
+                <w:color w:val="3F3F3F"/>
+              </w:rPr>
+              <w:t>vulnerability.name</w:t>
+            </w:r>
+          </w:p>
+        </w:tc>
+      </w:tr>
+      <w:tr>
+        <w:trPr>
+          <w:trHeight w:val="300"/>
+        </w:trPr>
+        <w:tc>
+          <w:tcPr>
+            <w:tcW w:w="3220" w:type="dxa"/>
+            <w:tcBorders>
+              <w:top w:val="nil"/>
+              <w:left w:val="single" w:sz="4" w:space="0" w:color="3F3F3F"/>
+              <w:bottom w:val="single" w:sz="4" w:space="0" w:color="3F3F3F"/>
+              <w:right w:val="single" w:sz="4" w:space="0" w:color="3F3F3F"/>
+            </w:tcBorders>
+            <w:shd w:val="clear" w:color="000000" w:fill="F2F2F2"/>
+            <w:noWrap/>
+            <w:vAlign w:val="bottom"/>
+            <w:hideMark/>
+          </w:tcPr>
+          <w:p>
+            <w:pPr>
+              <w:spacing w:after="0" w:line="240" w:lineRule="auto"/>
+              <w:rPr>
+                <w:rFonts w:ascii="Calibri" w:eastAsia="Times New Roman" w:hAnsi="Calibri" w:cs="Calibri"/>
+                <w:b/>
+                <w:bCs/>
+                <w:color w:val="3F3F3F"/>
+              </w:rPr>
+            </w:pPr>
+            <w:proofErr w:type="spellStart"/>
+            <w:r>
+              <w:rPr>
+                <w:rFonts w:ascii="Calibri" w:eastAsia="Times New Roman" w:hAnsi="Calibri" w:cs="Calibri"/>
+                <w:b/>
+                <w:bCs/>
+                <w:color w:val="3F3F3F"/>
+              </w:rPr>
+              <w:t>user.user_id</w:t>
+            </w:r>
+            <w:proofErr w:type="spellEnd"/>
+          </w:p>
+        </w:tc>
+        <w:tc>
+          <w:tcPr>
+            <w:tcW w:w="3340" w:type="dxa"/>
+            <w:tcBorders>
+              <w:top w:val="nil"/>
+              <w:left w:val="nil"/>
               <w:bottom w:val="nil"/>
               <w:right w:val="nil"/>
             </w:tcBorders>
@@ -6539,13 +7957,39 @@
             </w:pPr>
           </w:p>
         </w:tc>
+        <w:tc>
+          <w:tcPr>
+            <w:tcW w:w="4240" w:type="dxa"/>
+            <w:tcBorders>
+              <w:top w:val="nil"/>
+              <w:left w:val="nil"/>
+              <w:bottom w:val="nil"/>
+              <w:right w:val="nil"/>
+            </w:tcBorders>
+            <w:shd w:val="clear" w:color="auto" w:fill="auto"/>
+            <w:noWrap/>
+            <w:vAlign w:val="bottom"/>
+            <w:hideMark/>
+          </w:tcPr>
+          <w:p>
+            <w:pPr>
+              <w:spacing w:after="0" w:line="240" w:lineRule="auto"/>
+              <w:rPr>
+                <w:rFonts w:ascii="Times New Roman" w:eastAsia="Times New Roman" w:hAnsi="Times New Roman" w:cs="Times New Roman"/>
+                <w:sz w:val="20"/>
+                <w:szCs w:val="20"/>
+              </w:rPr>
+            </w:pPr>
+          </w:p>
+        </w:tc>
       </w:tr>
     </w:tbl>
-    <w:p/>
     <w:p>
       <w:r>
         <w:br w:type="page"/>
       </w:r>
+      <w:bookmarkStart w:id="0" w:name="_GoBack"/>
+      <w:bookmarkEnd w:id="0"/>
     </w:p>
     <w:p>
       <w:pPr>
@@ -6570,6 +8014,7 @@
     <w:tbl>
       <w:tblPr>
         <w:tblW w:w="6560" w:type="dxa"/>
+        <w:tblInd w:w="-725" w:type="dxa"/>
         <w:tblLook w:val="04A0" w:firstRow="1" w:lastRow="0" w:firstColumn="1" w:lastColumn="0" w:noHBand="0" w:noVBand="1"/>
       </w:tblPr>
       <w:tblGrid>
@@ -6662,6 +8107,7 @@
     <w:tbl>
       <w:tblPr>
         <w:tblW w:w="6560" w:type="dxa"/>
+        <w:tblInd w:w="-740" w:type="dxa"/>
         <w:tblLook w:val="04A0" w:firstRow="1" w:lastRow="0" w:firstColumn="1" w:lastColumn="0" w:noHBand="0" w:noVBand="1"/>
       </w:tblPr>
       <w:tblGrid>
@@ -6744,6 +8190,7 @@
     <w:tbl>
       <w:tblPr>
         <w:tblW w:w="10800" w:type="dxa"/>
+        <w:tblInd w:w="-725" w:type="dxa"/>
         <w:tblLook w:val="04A0" w:firstRow="1" w:lastRow="0" w:firstColumn="1" w:lastColumn="0" w:noHBand="0" w:noVBand="1"/>
       </w:tblPr>
       <w:tblGrid>
@@ -6916,6 +8363,43 @@
           <w:tcPr>
             <w:tcW w:w="3340" w:type="dxa"/>
             <w:tcBorders>
+              <w:top w:val="single" w:sz="4" w:space="0" w:color="3F3F3F"/>
+              <w:left w:val="nil"/>
+              <w:bottom w:val="single" w:sz="4" w:space="0" w:color="3F3F3F"/>
+              <w:right w:val="single" w:sz="4" w:space="0" w:color="3F3F3F"/>
+            </w:tcBorders>
+            <w:shd w:val="clear" w:color="000000" w:fill="F2F2F2"/>
+            <w:noWrap/>
+            <w:vAlign w:val="bottom"/>
+            <w:hideMark/>
+          </w:tcPr>
+          <w:p>
+            <w:pPr>
+              <w:spacing w:after="0" w:line="240" w:lineRule="auto"/>
+              <w:rPr>
+                <w:rFonts w:ascii="Calibri" w:eastAsia="Times New Roman" w:hAnsi="Calibri" w:cs="Calibri"/>
+                <w:b/>
+                <w:bCs/>
+                <w:color w:val="3F3F3F"/>
+              </w:rPr>
+            </w:pPr>
+            <w:proofErr w:type="spellStart"/>
+            <w:r>
+              <w:rPr>
+                <w:rFonts w:ascii="Calibri" w:eastAsia="Times New Roman" w:hAnsi="Calibri" w:cs="Calibri"/>
+                <w:b/>
+                <w:bCs/>
+                <w:color w:val="3F3F3F"/>
+              </w:rPr>
+              <w:t>user.user_id</w:t>
+            </w:r>
+            <w:proofErr w:type="spellEnd"/>
+          </w:p>
+        </w:tc>
+        <w:tc>
+          <w:tcPr>
+            <w:tcW w:w="4240" w:type="dxa"/>
+            <w:tcBorders>
               <w:top w:val="nil"/>
               <w:left w:val="nil"/>
               <w:bottom w:val="nil"/>
@@ -6934,31 +8418,6 @@
                 <w:b/>
                 <w:bCs/>
                 <w:color w:val="3F3F3F"/>
-              </w:rPr>
-            </w:pPr>
-          </w:p>
-        </w:tc>
-        <w:tc>
-          <w:tcPr>
-            <w:tcW w:w="4240" w:type="dxa"/>
-            <w:tcBorders>
-              <w:top w:val="nil"/>
-              <w:left w:val="nil"/>
-              <w:bottom w:val="nil"/>
-              <w:right w:val="nil"/>
-            </w:tcBorders>
-            <w:shd w:val="clear" w:color="auto" w:fill="auto"/>
-            <w:noWrap/>
-            <w:vAlign w:val="bottom"/>
-            <w:hideMark/>
-          </w:tcPr>
-          <w:p>
-            <w:pPr>
-              <w:spacing w:after="0" w:line="240" w:lineRule="auto"/>
-              <w:rPr>
-                <w:rFonts w:ascii="Times New Roman" w:eastAsia="Times New Roman" w:hAnsi="Times New Roman" w:cs="Times New Roman"/>
-                <w:sz w:val="20"/>
-                <w:szCs w:val="20"/>
               </w:rPr>
             </w:pPr>
           </w:p>
@@ -6969,6 +8428,7 @@
     <w:tbl>
       <w:tblPr>
         <w:tblW w:w="10800" w:type="dxa"/>
+        <w:tblInd w:w="-725" w:type="dxa"/>
         <w:tblLook w:val="04A0" w:firstRow="1" w:lastRow="0" w:firstColumn="1" w:lastColumn="0" w:noHBand="0" w:noVBand="1"/>
       </w:tblPr>
       <w:tblGrid>
@@ -7180,24 +8640,35 @@
             <w:tcBorders>
               <w:top w:val="nil"/>
               <w:left w:val="nil"/>
-              <w:bottom w:val="nil"/>
-              <w:right w:val="nil"/>
-            </w:tcBorders>
-            <w:shd w:val="clear" w:color="auto" w:fill="auto"/>
-            <w:noWrap/>
-            <w:vAlign w:val="bottom"/>
-            <w:hideMark/>
-          </w:tcPr>
-          <w:p>
-            <w:pPr>
-              <w:spacing w:after="0" w:line="240" w:lineRule="auto"/>
-              <w:rPr>
-                <w:rFonts w:ascii="Calibri" w:eastAsia="Times New Roman" w:hAnsi="Calibri" w:cs="Calibri"/>
-                <w:b/>
-                <w:bCs/>
-                <w:color w:val="3F3F3F"/>
-              </w:rPr>
-            </w:pPr>
+              <w:bottom w:val="single" w:sz="4" w:space="0" w:color="3F3F3F"/>
+              <w:right w:val="single" w:sz="4" w:space="0" w:color="3F3F3F"/>
+            </w:tcBorders>
+            <w:shd w:val="clear" w:color="000000" w:fill="F2F2F2"/>
+            <w:noWrap/>
+            <w:vAlign w:val="bottom"/>
+            <w:hideMark/>
+          </w:tcPr>
+          <w:p>
+            <w:pPr>
+              <w:spacing w:after="0" w:line="240" w:lineRule="auto"/>
+              <w:rPr>
+                <w:rFonts w:ascii="Calibri" w:eastAsia="Times New Roman" w:hAnsi="Calibri" w:cs="Calibri"/>
+                <w:b/>
+                <w:bCs/>
+                <w:color w:val="3F3F3F"/>
+              </w:rPr>
+            </w:pPr>
+            <w:proofErr w:type="spellStart"/>
+            <w:r>
+              <w:rPr>
+                <w:rFonts w:ascii="Calibri" w:eastAsia="Times New Roman" w:hAnsi="Calibri" w:cs="Calibri"/>
+                <w:b/>
+                <w:bCs/>
+                <w:color w:val="3F3F3F"/>
+              </w:rPr>
+              <w:t>user.user_id</w:t>
+            </w:r>
+            <w:proofErr w:type="spellEnd"/>
           </w:p>
         </w:tc>
       </w:tr>
@@ -7206,6 +8677,7 @@
     <w:tbl>
       <w:tblPr>
         <w:tblW w:w="10800" w:type="dxa"/>
+        <w:tblInd w:w="-725" w:type="dxa"/>
         <w:tblLook w:val="04A0" w:firstRow="1" w:lastRow="0" w:firstColumn="1" w:lastColumn="0" w:noHBand="0" w:noVBand="1"/>
       </w:tblPr>
       <w:tblGrid>
@@ -7431,6 +8903,7 @@
     <w:tbl>
       <w:tblPr>
         <w:tblW w:w="10800" w:type="dxa"/>
+        <w:tblInd w:w="-725" w:type="dxa"/>
         <w:tblLook w:val="04A0" w:firstRow="1" w:lastRow="0" w:firstColumn="1" w:lastColumn="0" w:noHBand="0" w:noVBand="1"/>
       </w:tblPr>
       <w:tblGrid>
@@ -7768,6 +9241,7 @@
     <w:tbl>
       <w:tblPr>
         <w:tblW w:w="10800" w:type="dxa"/>
+        <w:tblInd w:w="-725" w:type="dxa"/>
         <w:tblLook w:val="04A0" w:firstRow="1" w:lastRow="0" w:firstColumn="1" w:lastColumn="0" w:noHBand="0" w:noVBand="1"/>
       </w:tblPr>
       <w:tblGrid>
@@ -7989,6 +9463,7 @@
     <w:tbl>
       <w:tblPr>
         <w:tblW w:w="10800" w:type="dxa"/>
+        <w:tblInd w:w="-725" w:type="dxa"/>
         <w:tblLook w:val="04A0" w:firstRow="1" w:lastRow="0" w:firstColumn="1" w:lastColumn="0" w:noHBand="0" w:noVBand="1"/>
       </w:tblPr>
       <w:tblGrid>
@@ -8210,6 +9685,7 @@
     <w:tbl>
       <w:tblPr>
         <w:tblW w:w="10800" w:type="dxa"/>
+        <w:tblInd w:w="-725" w:type="dxa"/>
         <w:tblLook w:val="04A0" w:firstRow="1" w:lastRow="0" w:firstColumn="1" w:lastColumn="0" w:noHBand="0" w:noVBand="1"/>
       </w:tblPr>
       <w:tblGrid>
@@ -8431,6 +9907,7 @@
     <w:tbl>
       <w:tblPr>
         <w:tblW w:w="10800" w:type="dxa"/>
+        <w:tblInd w:w="-725" w:type="dxa"/>
         <w:tblLook w:val="04A0" w:firstRow="1" w:lastRow="0" w:firstColumn="1" w:lastColumn="0" w:noHBand="0" w:noVBand="1"/>
       </w:tblPr>
       <w:tblGrid>
@@ -8666,11 +10143,105 @@
           </w:p>
         </w:tc>
       </w:tr>
+      <w:tr>
+        <w:trPr>
+          <w:trHeight w:val="300"/>
+        </w:trPr>
+        <w:tc>
+          <w:tcPr>
+            <w:tcW w:w="3220" w:type="dxa"/>
+            <w:tcBorders>
+              <w:top w:val="nil"/>
+              <w:left w:val="single" w:sz="4" w:space="0" w:color="3F3F3F"/>
+              <w:bottom w:val="single" w:sz="4" w:space="0" w:color="3F3F3F"/>
+              <w:right w:val="single" w:sz="4" w:space="0" w:color="3F3F3F"/>
+            </w:tcBorders>
+            <w:shd w:val="clear" w:color="000000" w:fill="F2F2F2"/>
+            <w:noWrap/>
+            <w:vAlign w:val="bottom"/>
+            <w:hideMark/>
+          </w:tcPr>
+          <w:p>
+            <w:pPr>
+              <w:spacing w:after="0" w:line="240" w:lineRule="auto"/>
+              <w:rPr>
+                <w:rFonts w:ascii="Calibri" w:eastAsia="Times New Roman" w:hAnsi="Calibri" w:cs="Calibri"/>
+                <w:b/>
+                <w:bCs/>
+                <w:color w:val="3F3F3F"/>
+              </w:rPr>
+            </w:pPr>
+            <w:proofErr w:type="spellStart"/>
+            <w:r>
+              <w:rPr>
+                <w:rFonts w:ascii="Calibri" w:eastAsia="Times New Roman" w:hAnsi="Calibri" w:cs="Calibri"/>
+                <w:b/>
+                <w:bCs/>
+                <w:color w:val="3F3F3F"/>
+              </w:rPr>
+              <w:t>user.user_id</w:t>
+            </w:r>
+            <w:proofErr w:type="spellEnd"/>
+          </w:p>
+        </w:tc>
+        <w:tc>
+          <w:tcPr>
+            <w:tcW w:w="3340" w:type="dxa"/>
+            <w:tcBorders>
+              <w:top w:val="nil"/>
+              <w:left w:val="nil"/>
+              <w:bottom w:val="nil"/>
+              <w:right w:val="nil"/>
+            </w:tcBorders>
+            <w:shd w:val="clear" w:color="auto" w:fill="auto"/>
+            <w:noWrap/>
+            <w:vAlign w:val="bottom"/>
+            <w:hideMark/>
+          </w:tcPr>
+          <w:p>
+            <w:pPr>
+              <w:spacing w:after="0" w:line="240" w:lineRule="auto"/>
+              <w:rPr>
+                <w:rFonts w:ascii="Calibri" w:eastAsia="Times New Roman" w:hAnsi="Calibri" w:cs="Calibri"/>
+                <w:b/>
+                <w:bCs/>
+                <w:color w:val="3F3F3F"/>
+              </w:rPr>
+            </w:pPr>
+          </w:p>
+        </w:tc>
+        <w:tc>
+          <w:tcPr>
+            <w:tcW w:w="4240" w:type="dxa"/>
+            <w:tcBorders>
+              <w:top w:val="nil"/>
+              <w:left w:val="nil"/>
+              <w:bottom w:val="nil"/>
+              <w:right w:val="nil"/>
+            </w:tcBorders>
+            <w:shd w:val="clear" w:color="auto" w:fill="auto"/>
+            <w:noWrap/>
+            <w:vAlign w:val="bottom"/>
+            <w:hideMark/>
+          </w:tcPr>
+          <w:p>
+            <w:pPr>
+              <w:spacing w:after="0" w:line="240" w:lineRule="auto"/>
+              <w:rPr>
+                <w:rFonts w:ascii="Times New Roman" w:eastAsia="Times New Roman" w:hAnsi="Times New Roman" w:cs="Times New Roman"/>
+                <w:sz w:val="20"/>
+                <w:szCs w:val="20"/>
+              </w:rPr>
+            </w:pPr>
+          </w:p>
+        </w:tc>
+      </w:tr>
     </w:tbl>
     <w:p/>
     <w:tbl>
       <w:tblPr>
         <w:tblW w:w="10800" w:type="dxa"/>
+        <w:tblInd w:w="-725" w:type="dxa"/>
         <w:tblLook w:val="04A0" w:firstRow="1" w:lastRow="0" w:firstColumn="1" w:lastColumn="0" w:noHBand="0" w:noVBand="1"/>
       </w:tblPr>
       <w:tblGrid>
@@ -8797,6 +10368,7 @@
     <w:tbl>
       <w:tblPr>
         <w:tblW w:w="10800" w:type="dxa"/>
+        <w:tblInd w:w="-725" w:type="dxa"/>
         <w:tblLook w:val="04A0" w:firstRow="1" w:lastRow="0" w:firstColumn="1" w:lastColumn="0" w:noHBand="0" w:noVBand="1"/>
       </w:tblPr>
       <w:tblGrid>
@@ -9032,6 +10604,7 @@
     <w:tbl>
       <w:tblPr>
         <w:tblW w:w="10800" w:type="dxa"/>
+        <w:tblInd w:w="-725" w:type="dxa"/>
         <w:tblLook w:val="04A0" w:firstRow="1" w:lastRow="0" w:firstColumn="1" w:lastColumn="0" w:noHBand="0" w:noVBand="1"/>
       </w:tblPr>
       <w:tblGrid>
@@ -9205,24 +10778,33 @@
             <w:tcBorders>
               <w:top w:val="nil"/>
               <w:left w:val="nil"/>
-              <w:bottom w:val="nil"/>
-              <w:right w:val="nil"/>
-            </w:tcBorders>
-            <w:shd w:val="clear" w:color="auto" w:fill="auto"/>
-            <w:noWrap/>
-            <w:vAlign w:val="bottom"/>
-            <w:hideMark/>
-          </w:tcPr>
-          <w:p>
-            <w:pPr>
-              <w:spacing w:after="0" w:line="240" w:lineRule="auto"/>
-              <w:rPr>
-                <w:rFonts w:ascii="Calibri" w:eastAsia="Times New Roman" w:hAnsi="Calibri" w:cs="Calibri"/>
-                <w:b/>
-                <w:bCs/>
-                <w:color w:val="3F3F3F"/>
-              </w:rPr>
-            </w:pPr>
+              <w:bottom w:val="single" w:sz="4" w:space="0" w:color="3F3F3F"/>
+              <w:right w:val="single" w:sz="4" w:space="0" w:color="3F3F3F"/>
+            </w:tcBorders>
+            <w:shd w:val="clear" w:color="000000" w:fill="F2F2F2"/>
+            <w:noWrap/>
+            <w:vAlign w:val="bottom"/>
+            <w:hideMark/>
+          </w:tcPr>
+          <w:p>
+            <w:pPr>
+              <w:spacing w:after="0" w:line="240" w:lineRule="auto"/>
+              <w:rPr>
+                <w:rFonts w:ascii="Calibri" w:eastAsia="Times New Roman" w:hAnsi="Calibri" w:cs="Calibri"/>
+                <w:b/>
+                <w:bCs/>
+                <w:color w:val="3F3F3F"/>
+              </w:rPr>
+            </w:pPr>
+            <w:r>
+              <w:rPr>
+                <w:rFonts w:ascii="Calibri" w:eastAsia="Times New Roman" w:hAnsi="Calibri" w:cs="Calibri"/>
+                <w:b/>
+                <w:bCs/>
+                <w:color w:val="3F3F3F"/>
+              </w:rPr>
+              <w:t>vulnerability.name</w:t>
+            </w:r>
           </w:p>
         </w:tc>
         <w:tc>
@@ -9231,23 +10813,35 @@
             <w:tcBorders>
               <w:top w:val="nil"/>
               <w:left w:val="nil"/>
-              <w:bottom w:val="nil"/>
-              <w:right w:val="nil"/>
-            </w:tcBorders>
-            <w:shd w:val="clear" w:color="auto" w:fill="auto"/>
-            <w:noWrap/>
-            <w:vAlign w:val="bottom"/>
-            <w:hideMark/>
-          </w:tcPr>
-          <w:p>
-            <w:pPr>
-              <w:spacing w:after="0" w:line="240" w:lineRule="auto"/>
-              <w:rPr>
-                <w:rFonts w:ascii="Times New Roman" w:eastAsia="Times New Roman" w:hAnsi="Times New Roman" w:cs="Times New Roman"/>
-                <w:sz w:val="20"/>
-                <w:szCs w:val="20"/>
-              </w:rPr>
-            </w:pPr>
+              <w:bottom w:val="single" w:sz="4" w:space="0" w:color="3F3F3F"/>
+              <w:right w:val="single" w:sz="4" w:space="0" w:color="3F3F3F"/>
+            </w:tcBorders>
+            <w:shd w:val="clear" w:color="000000" w:fill="F2F2F2"/>
+            <w:noWrap/>
+            <w:vAlign w:val="bottom"/>
+            <w:hideMark/>
+          </w:tcPr>
+          <w:p>
+            <w:pPr>
+              <w:spacing w:after="0" w:line="240" w:lineRule="auto"/>
+              <w:rPr>
+                <w:rFonts w:ascii="Calibri" w:eastAsia="Times New Roman" w:hAnsi="Calibri" w:cs="Calibri"/>
+                <w:b/>
+                <w:bCs/>
+                <w:color w:val="3F3F3F"/>
+              </w:rPr>
+            </w:pPr>
+            <w:proofErr w:type="spellStart"/>
+            <w:r>
+              <w:rPr>
+                <w:rFonts w:ascii="Calibri" w:eastAsia="Times New Roman" w:hAnsi="Calibri" w:cs="Calibri"/>
+                <w:b/>
+                <w:bCs/>
+                <w:color w:val="3F3F3F"/>
+              </w:rPr>
+              <w:t>user.user_id</w:t>
+            </w:r>
+            <w:proofErr w:type="spellEnd"/>
           </w:p>
         </w:tc>
       </w:tr>
@@ -9260,6 +10854,7 @@
     <w:tbl>
       <w:tblPr>
         <w:tblW w:w="10800" w:type="dxa"/>
+        <w:tblInd w:w="-725" w:type="dxa"/>
         <w:tblLook w:val="04A0" w:firstRow="1" w:lastRow="0" w:firstColumn="1" w:lastColumn="0" w:noHBand="0" w:noVBand="1"/>
       </w:tblPr>
       <w:tblGrid>
@@ -9379,7 +10974,7 @@
                 <w:bCs/>
                 <w:color w:val="3F3F3F"/>
               </w:rPr>
-              <w:t>exploit.min_affected_version</w:t>
+              <w:t>min_affected_version</w:t>
             </w:r>
             <w:proofErr w:type="spellEnd"/>
           </w:p>
@@ -9421,7 +11016,7 @@
                 <w:bCs/>
                 <w:color w:val="3F3F3F"/>
               </w:rPr>
-              <w:t>exploit.max_affected_version</w:t>
+              <w:t>max_affected_version</w:t>
             </w:r>
             <w:proofErr w:type="spellEnd"/>
           </w:p>
@@ -9483,6 +11078,7 @@
     <w:tbl>
       <w:tblPr>
         <w:tblW w:w="10800" w:type="dxa"/>
+        <w:tblInd w:w="-725" w:type="dxa"/>
         <w:tblLook w:val="04A0" w:firstRow="1" w:lastRow="0" w:firstColumn="1" w:lastColumn="0" w:noHBand="0" w:noVBand="1"/>
       </w:tblPr>
       <w:tblGrid>
@@ -9602,7 +11198,7 @@
                 <w:bCs/>
                 <w:color w:val="3F3F3F"/>
               </w:rPr>
-              <w:t>exploit.min_affected_version</w:t>
+              <w:t>min_affected_version</w:t>
             </w:r>
             <w:proofErr w:type="spellEnd"/>
           </w:p>
@@ -9644,7 +11240,7 @@
                 <w:bCs/>
                 <w:color w:val="3F3F3F"/>
               </w:rPr>
-              <w:t>exploit.max_affected_version</w:t>
+              <w:t>max_affected_version</w:t>
             </w:r>
             <w:proofErr w:type="spellEnd"/>
           </w:p>
@@ -9706,6 +11302,7 @@
     <w:tbl>
       <w:tblPr>
         <w:tblW w:w="6560" w:type="dxa"/>
+        <w:tblInd w:w="-755" w:type="dxa"/>
         <w:tblLook w:val="04A0" w:firstRow="1" w:lastRow="0" w:firstColumn="1" w:lastColumn="0" w:noHBand="0" w:noVBand="1"/>
       </w:tblPr>
       <w:tblGrid>

</xml_diff>